<commit_message>
Update Group 8 - Final Project (Web Development).docx
</commit_message>
<xml_diff>
--- a/documentation/Group 8 - Final Project (Web Development).docx
+++ b/documentation/Group 8 - Final Project (Web Development).docx
@@ -3,58 +3,4037 @@
 <w:document xmlns:wpc="http://schemas.microsoft.com/office/word/2010/wordprocessingCanvas" xmlns:cx="http://schemas.microsoft.com/office/drawing/2014/chartex" xmlns:cx1="http://schemas.microsoft.com/office/drawing/2015/9/8/chartex" xmlns:cx2="http://schemas.microsoft.com/office/drawing/2015/10/21/chartex" xmlns:cx3="http://schemas.microsoft.com/office/drawing/2016/5/9/chartex" xmlns:cx4="http://schemas.microsoft.com/office/drawing/2016/5/10/chartex" xmlns:cx5="http://schemas.microsoft.com/office/drawing/2016/5/11/chartex" xmlns:cx6="http://schemas.microsoft.com/office/drawing/2016/5/12/chartex" xmlns:cx7="http://schemas.microsoft.com/office/drawing/2016/5/13/chartex" xmlns:cx8="http://schemas.microsoft.com/office/drawing/2016/5/14/chartex" xmlns:mc="http://schemas.openxmlformats.org/markup-compatibility/2006" xmlns:aink="http://schemas.microsoft.com/office/drawing/2016/ink" xmlns:am3d="http://schemas.microsoft.com/office/drawing/2017/model3d" xmlns:o="urn:schemas-microsoft-com:office:office" xmlns:oel="http://schemas.microsoft.com/office/2019/extlst" xmlns:r="http://schemas.openxmlformats.org/officeDocument/2006/relationships" xmlns:m="http://schemas.openxmlformats.org/officeDocument/2006/math" xmlns:v="urn:schemas-microsoft-com:vml" xmlns:wp14="http://schemas.microsoft.com/office/word/2010/wordprocessingDrawing" xmlns:wp="http://schemas.openxmlformats.org/drawingml/2006/wordprocessingDrawing" xmlns:w10="urn:schemas-microsoft-com:office:word" xmlns:w="http://schemas.openxmlformats.org/wordprocessingml/2006/main" xmlns:w14="http://schemas.microsoft.com/office/word/2010/wordml" xmlns:w15="http://schemas.microsoft.com/office/word/2012/wordml" xmlns:w16cex="http://schemas.microsoft.com/office/word/2018/wordml/cex" xmlns:w16cid="http://schemas.microsoft.com/office/word/2016/wordml/cid" xmlns:w16="http://schemas.microsoft.com/office/word/2018/wordml" xmlns:w16du="http://schemas.microsoft.com/office/word/2023/wordml/word16du" xmlns:w16sdtdh="http://schemas.microsoft.com/office/word/2020/wordml/sdtdatahash" xmlns:w16se="http://schemas.microsoft.com/office/word/2015/wordml/symex" xmlns:wpg="http://schemas.microsoft.com/office/word/2010/wordprocessingGroup" xmlns:wpi="http://schemas.microsoft.com/office/word/2010/wordprocessingInk" xmlns:wne="http://schemas.microsoft.com/office/word/2006/wordml" xmlns:wps="http://schemas.microsoft.com/office/word/2010/wordprocessingShape" mc:Ignorable="w14 w15 w16se w16cid w16 w16cex w16sdtdh w16du wp14">
   <w:body>
     <w:p>
-      <w:r>
-        <w:t>Cover page o Include group name, website name</w:t>
-      </w:r>
-    </w:p>
-    <w:p>
-      <w:r>
-        <w:t xml:space="preserve"> • Table of Contents o Use the built styles and table of contents feature built-into MS Word </w:t>
-      </w:r>
-    </w:p>
-    <w:p>
-      <w:r>
-        <w:t xml:space="preserve">• Planning and Preparation o Planning steps performed, wireframe, data model E/R diagram, target audience, research performed </w:t>
-      </w:r>
-    </w:p>
-    <w:p>
-      <w:r>
-        <w:t xml:space="preserve">• Website Details o Git Hub Repository URL, Overall Goal and purpose of the website, description of website and additional feature and overall workflow,  </w:t>
-      </w:r>
-    </w:p>
-    <w:p>
-      <w:r>
-        <w:t xml:space="preserve">• Requirements o How have you met the requested requirements of your topic </w:t>
-      </w:r>
-    </w:p>
-    <w:p>
-      <w:r>
-        <w:t>• Communications o Daily explanation of progress (2-3 sentences per day), Individual team assignments</w:t>
-      </w:r>
-    </w:p>
-    <w:p>
-      <w:r>
-        <w:t xml:space="preserve"> • Post-Mortem o What went wrong, what went right, what would you do different, how could you improve the website? </w:t>
-      </w:r>
-    </w:p>
-    <w:p>
-      <w:r>
-        <w:t xml:space="preserve">• Project Feedback o Overall impression of the project, ways to improve the project. </w:t>
-      </w:r>
-    </w:p>
-    <w:p>
-      <w:r>
-        <w:t xml:space="preserve"> o This is a general question, not related to your website.</w:t>
-      </w:r>
-    </w:p>
+      <w:pPr>
+        <w:jc w:val="center"/>
+      </w:pPr>
+      <w:r>
+        <w:t>John Abbott College</w:t>
+      </w:r>
+    </w:p>
+    <w:p>
+      <w:pPr>
+        <w:jc w:val="center"/>
+      </w:pPr>
+    </w:p>
+    <w:p>
+      <w:pPr>
+        <w:jc w:val="center"/>
+      </w:pPr>
+    </w:p>
+    <w:p>
+      <w:pPr>
+        <w:jc w:val="center"/>
+      </w:pPr>
+    </w:p>
+    <w:p>
+      <w:pPr>
+        <w:jc w:val="center"/>
+      </w:pPr>
+    </w:p>
+    <w:p>
+      <w:pPr>
+        <w:jc w:val="center"/>
+      </w:pPr>
+    </w:p>
+    <w:p>
+      <w:pPr>
+        <w:jc w:val="center"/>
+      </w:pPr>
+    </w:p>
+    <w:p>
+      <w:pPr>
+        <w:jc w:val="center"/>
+      </w:pPr>
+    </w:p>
+    <w:p>
+      <w:pPr>
+        <w:jc w:val="center"/>
+      </w:pPr>
+    </w:p>
+    <w:p>
+      <w:pPr>
+        <w:jc w:val="center"/>
+      </w:pPr>
+    </w:p>
+    <w:p>
+      <w:pPr>
+        <w:jc w:val="center"/>
+      </w:pPr>
+      <w:r>
+        <w:t>Final Project</w:t>
+      </w:r>
+    </w:p>
+    <w:p>
+      <w:pPr>
+        <w:jc w:val="center"/>
+      </w:pPr>
+      <w:r>
+        <w:t>Website Name</w:t>
+      </w:r>
+    </w:p>
+    <w:p>
+      <w:pPr>
+        <w:jc w:val="center"/>
+      </w:pPr>
+    </w:p>
+    <w:p>
+      <w:pPr>
+        <w:jc w:val="center"/>
+      </w:pPr>
+    </w:p>
+    <w:p>
+      <w:pPr>
+        <w:jc w:val="center"/>
+      </w:pPr>
+    </w:p>
+    <w:p>
+      <w:pPr>
+        <w:jc w:val="center"/>
+      </w:pPr>
+    </w:p>
+    <w:p>
+      <w:pPr>
+        <w:jc w:val="center"/>
+      </w:pPr>
+    </w:p>
+    <w:p>
+      <w:pPr>
+        <w:jc w:val="center"/>
+      </w:pPr>
+    </w:p>
+    <w:p>
+      <w:pPr>
+        <w:jc w:val="center"/>
+      </w:pPr>
+    </w:p>
+    <w:p>
+      <w:pPr>
+        <w:jc w:val="center"/>
+      </w:pPr>
+    </w:p>
+    <w:p>
+      <w:pPr>
+        <w:jc w:val="center"/>
+      </w:pPr>
+    </w:p>
+    <w:p>
+      <w:pPr>
+        <w:jc w:val="center"/>
+      </w:pPr>
+    </w:p>
+    <w:p>
+      <w:pPr>
+        <w:jc w:val="center"/>
+      </w:pPr>
+      <w:r>
+        <w:t>Group 8</w:t>
+      </w:r>
+    </w:p>
+    <w:p>
+      <w:pPr>
+        <w:jc w:val="center"/>
+      </w:pPr>
+      <w:r>
+        <w:t>Craig Collins (1038789)</w:t>
+      </w:r>
+    </w:p>
+    <w:p>
+      <w:pPr>
+        <w:jc w:val="center"/>
+      </w:pPr>
+      <w:r>
+        <w:t>Iana Setrakova (2457647)</w:t>
+      </w:r>
+    </w:p>
+    <w:p>
+      <w:pPr>
+        <w:jc w:val="center"/>
+      </w:pPr>
+      <w:r>
+        <w:t>Prof. Stephanie Moreau</w:t>
+      </w:r>
+    </w:p>
+    <w:p>
+      <w:pPr>
+        <w:jc w:val="center"/>
+      </w:pPr>
+      <w:r>
+        <w:t>420-WE6-AB WEB DEVELOPMENT I</w:t>
+      </w:r>
+    </w:p>
+    <w:p>
+      <w:pPr>
+        <w:jc w:val="center"/>
+      </w:pPr>
+      <w:r>
+        <w:t>## July 2024</w:t>
+      </w:r>
+      <w:r>
+        <w:br w:type="page"/>
+      </w:r>
+    </w:p>
+    <w:p>
+      <w:pPr>
+        <w:pStyle w:val="Main-Headings"/>
+        <w:jc w:val="center"/>
+      </w:pPr>
+      <w:bookmarkStart w:id="0" w:name="_Toc1391863604"/>
+      <w:r>
+        <w:rPr>
+          <w:rStyle w:val="Heading1Char"/>
+        </w:rPr>
+        <w:lastRenderedPageBreak/>
+        <w:t>TABLE</w:t>
+      </w:r>
+      <w:bookmarkEnd w:id="0"/>
+      <w:r>
+        <w:rPr>
+          <w:rStyle w:val="Heading1Char"/>
+        </w:rPr>
+        <w:t xml:space="preserve"> </w:t>
+      </w:r>
+      <w:r>
+        <w:t xml:space="preserve">OF </w:t>
+      </w:r>
+      <w:r>
+        <w:rPr>
+          <w:rStyle w:val="Heading1Char"/>
+        </w:rPr>
+        <w:t>CONTENTS</w:t>
+      </w:r>
+    </w:p>
+    <w:p/>
+    <w:sdt>
+      <w:sdtPr>
+        <w:id w:val="123997714"/>
+        <w:docPartObj>
+          <w:docPartGallery w:val="Table of Contents"/>
+          <w:docPartUnique/>
+        </w:docPartObj>
+      </w:sdtPr>
+      <w:sdtContent>
+        <w:p>
+          <w:pPr>
+            <w:pStyle w:val="TOC1"/>
+            <w:tabs>
+              <w:tab w:val="right" w:leader="dot" w:pos="9360"/>
+            </w:tabs>
+            <w:rPr>
+              <w:rStyle w:val="Hyperlink"/>
+            </w:rPr>
+          </w:pPr>
+          <w:r>
+            <w:fldChar w:fldCharType="begin"/>
+          </w:r>
+          <w:r>
+            <w:instrText>TOC \o "1-2" \z \u \h</w:instrText>
+          </w:r>
+          <w:r>
+            <w:fldChar w:fldCharType="separate"/>
+          </w:r>
+          <w:hyperlink w:anchor="_Toc1391863604">
+            <w:r>
+              <w:rPr>
+                <w:rStyle w:val="Hyperlink"/>
+              </w:rPr>
+              <w:t>TABLE</w:t>
+            </w:r>
+            <w:r>
+              <w:tab/>
+            </w:r>
+            <w:r>
+              <w:fldChar w:fldCharType="begin"/>
+            </w:r>
+            <w:r>
+              <w:instrText>PAGEREF _Toc1391863604 \h</w:instrText>
+            </w:r>
+            <w:r>
+              <w:fldChar w:fldCharType="separate"/>
+            </w:r>
+            <w:r>
+              <w:rPr>
+                <w:rStyle w:val="Hyperlink"/>
+              </w:rPr>
+              <w:t>1</w:t>
+            </w:r>
+            <w:r>
+              <w:fldChar w:fldCharType="end"/>
+            </w:r>
+          </w:hyperlink>
+        </w:p>
+        <w:p>
+          <w:pPr>
+            <w:pStyle w:val="TOC1"/>
+            <w:tabs>
+              <w:tab w:val="right" w:leader="dot" w:pos="9360"/>
+            </w:tabs>
+            <w:rPr>
+              <w:rStyle w:val="Hyperlink"/>
+            </w:rPr>
+          </w:pPr>
+          <w:hyperlink w:anchor="_Toc13604151">
+            <w:r>
+              <w:rPr>
+                <w:rStyle w:val="Hyperlink"/>
+              </w:rPr>
+              <w:t>Planning and Preparation</w:t>
+            </w:r>
+            <w:r>
+              <w:tab/>
+            </w:r>
+            <w:r>
+              <w:fldChar w:fldCharType="begin"/>
+            </w:r>
+            <w:r>
+              <w:instrText>PAGEREF _Toc13604151 \h</w:instrText>
+            </w:r>
+            <w:r>
+              <w:fldChar w:fldCharType="separate"/>
+            </w:r>
+            <w:r>
+              <w:rPr>
+                <w:rStyle w:val="Hyperlink"/>
+              </w:rPr>
+              <w:t>1</w:t>
+            </w:r>
+            <w:r>
+              <w:fldChar w:fldCharType="end"/>
+            </w:r>
+          </w:hyperlink>
+        </w:p>
+        <w:p>
+          <w:pPr>
+            <w:pStyle w:val="TOC2"/>
+            <w:tabs>
+              <w:tab w:val="right" w:leader="dot" w:pos="9360"/>
+            </w:tabs>
+            <w:rPr>
+              <w:rStyle w:val="Hyperlink"/>
+            </w:rPr>
+          </w:pPr>
+          <w:hyperlink w:anchor="_Toc181483820">
+            <w:r>
+              <w:rPr>
+                <w:rStyle w:val="Hyperlink"/>
+              </w:rPr>
+              <w:t>Planning, steps performed</w:t>
+            </w:r>
+            <w:r>
+              <w:tab/>
+            </w:r>
+            <w:r>
+              <w:fldChar w:fldCharType="begin"/>
+            </w:r>
+            <w:r>
+              <w:instrText>PAGEREF _Toc181483820 \h</w:instrText>
+            </w:r>
+            <w:r>
+              <w:fldChar w:fldCharType="separate"/>
+            </w:r>
+            <w:r>
+              <w:rPr>
+                <w:rStyle w:val="Hyperlink"/>
+              </w:rPr>
+              <w:t>1</w:t>
+            </w:r>
+            <w:r>
+              <w:fldChar w:fldCharType="end"/>
+            </w:r>
+          </w:hyperlink>
+        </w:p>
+        <w:p>
+          <w:pPr>
+            <w:pStyle w:val="TOC2"/>
+            <w:tabs>
+              <w:tab w:val="right" w:leader="dot" w:pos="9360"/>
+            </w:tabs>
+            <w:rPr>
+              <w:rStyle w:val="Hyperlink"/>
+            </w:rPr>
+          </w:pPr>
+          <w:hyperlink w:anchor="_Toc1891069985">
+            <w:r>
+              <w:rPr>
+                <w:rStyle w:val="Hyperlink"/>
+              </w:rPr>
+              <w:t>Wireframe</w:t>
+            </w:r>
+            <w:r>
+              <w:tab/>
+            </w:r>
+            <w:r>
+              <w:fldChar w:fldCharType="begin"/>
+            </w:r>
+            <w:r>
+              <w:instrText>PAGEREF _Toc1891069985 \h</w:instrText>
+            </w:r>
+            <w:r>
+              <w:fldChar w:fldCharType="separate"/>
+            </w:r>
+            <w:r>
+              <w:rPr>
+                <w:rStyle w:val="Hyperlink"/>
+              </w:rPr>
+              <w:t>1</w:t>
+            </w:r>
+            <w:r>
+              <w:fldChar w:fldCharType="end"/>
+            </w:r>
+          </w:hyperlink>
+        </w:p>
+        <w:p>
+          <w:pPr>
+            <w:pStyle w:val="TOC2"/>
+            <w:tabs>
+              <w:tab w:val="right" w:leader="dot" w:pos="9360"/>
+            </w:tabs>
+            <w:rPr>
+              <w:rStyle w:val="Hyperlink"/>
+            </w:rPr>
+          </w:pPr>
+          <w:hyperlink w:anchor="_Toc1963858622">
+            <w:r>
+              <w:rPr>
+                <w:rStyle w:val="Hyperlink"/>
+              </w:rPr>
+              <w:t>Data Model</w:t>
+            </w:r>
+            <w:r>
+              <w:tab/>
+            </w:r>
+            <w:r>
+              <w:fldChar w:fldCharType="begin"/>
+            </w:r>
+            <w:r>
+              <w:instrText>PAGEREF _Toc1963858622 \h</w:instrText>
+            </w:r>
+            <w:r>
+              <w:fldChar w:fldCharType="separate"/>
+            </w:r>
+            <w:r>
+              <w:rPr>
+                <w:rStyle w:val="Hyperlink"/>
+              </w:rPr>
+              <w:t>1</w:t>
+            </w:r>
+            <w:r>
+              <w:fldChar w:fldCharType="end"/>
+            </w:r>
+          </w:hyperlink>
+        </w:p>
+        <w:p>
+          <w:pPr>
+            <w:pStyle w:val="TOC2"/>
+            <w:tabs>
+              <w:tab w:val="right" w:leader="dot" w:pos="9360"/>
+            </w:tabs>
+            <w:rPr>
+              <w:rStyle w:val="Hyperlink"/>
+            </w:rPr>
+          </w:pPr>
+          <w:hyperlink w:anchor="_Toc431179162">
+            <w:r>
+              <w:rPr>
+                <w:rStyle w:val="Hyperlink"/>
+              </w:rPr>
+              <w:t>E/R diagram</w:t>
+            </w:r>
+            <w:r>
+              <w:tab/>
+            </w:r>
+            <w:r>
+              <w:fldChar w:fldCharType="begin"/>
+            </w:r>
+            <w:r>
+              <w:instrText>PAGEREF _Toc431179162 \h</w:instrText>
+            </w:r>
+            <w:r>
+              <w:fldChar w:fldCharType="separate"/>
+            </w:r>
+            <w:r>
+              <w:rPr>
+                <w:rStyle w:val="Hyperlink"/>
+              </w:rPr>
+              <w:t>1</w:t>
+            </w:r>
+            <w:r>
+              <w:fldChar w:fldCharType="end"/>
+            </w:r>
+          </w:hyperlink>
+        </w:p>
+        <w:p>
+          <w:pPr>
+            <w:pStyle w:val="TOC2"/>
+            <w:tabs>
+              <w:tab w:val="right" w:leader="dot" w:pos="9360"/>
+            </w:tabs>
+            <w:rPr>
+              <w:rStyle w:val="Hyperlink"/>
+            </w:rPr>
+          </w:pPr>
+          <w:hyperlink w:anchor="_Toc627793761">
+            <w:r>
+              <w:rPr>
+                <w:rStyle w:val="Hyperlink"/>
+              </w:rPr>
+              <w:t>Target Audience</w:t>
+            </w:r>
+            <w:r>
+              <w:tab/>
+            </w:r>
+            <w:r>
+              <w:fldChar w:fldCharType="begin"/>
+            </w:r>
+            <w:r>
+              <w:instrText>PAGEREF _Toc627793761 \h</w:instrText>
+            </w:r>
+            <w:r>
+              <w:fldChar w:fldCharType="separate"/>
+            </w:r>
+            <w:r>
+              <w:rPr>
+                <w:rStyle w:val="Hyperlink"/>
+              </w:rPr>
+              <w:t>1</w:t>
+            </w:r>
+            <w:r>
+              <w:fldChar w:fldCharType="end"/>
+            </w:r>
+          </w:hyperlink>
+        </w:p>
+        <w:p>
+          <w:pPr>
+            <w:pStyle w:val="TOC2"/>
+            <w:tabs>
+              <w:tab w:val="right" w:leader="dot" w:pos="9360"/>
+            </w:tabs>
+            <w:rPr>
+              <w:rStyle w:val="Hyperlink"/>
+            </w:rPr>
+          </w:pPr>
+          <w:hyperlink w:anchor="_Toc1563676463">
+            <w:r>
+              <w:rPr>
+                <w:rStyle w:val="Hyperlink"/>
+              </w:rPr>
+              <w:t>Research performed</w:t>
+            </w:r>
+            <w:r>
+              <w:tab/>
+            </w:r>
+            <w:r>
+              <w:fldChar w:fldCharType="begin"/>
+            </w:r>
+            <w:r>
+              <w:instrText>PAGEREF _Toc1563676463 \h</w:instrText>
+            </w:r>
+            <w:r>
+              <w:fldChar w:fldCharType="separate"/>
+            </w:r>
+            <w:r>
+              <w:rPr>
+                <w:rStyle w:val="Hyperlink"/>
+              </w:rPr>
+              <w:t>1</w:t>
+            </w:r>
+            <w:r>
+              <w:fldChar w:fldCharType="end"/>
+            </w:r>
+          </w:hyperlink>
+        </w:p>
+        <w:p>
+          <w:pPr>
+            <w:pStyle w:val="TOC1"/>
+            <w:tabs>
+              <w:tab w:val="right" w:leader="dot" w:pos="9360"/>
+            </w:tabs>
+            <w:rPr>
+              <w:rStyle w:val="Hyperlink"/>
+            </w:rPr>
+          </w:pPr>
+          <w:hyperlink w:anchor="_Toc863811810">
+            <w:r>
+              <w:rPr>
+                <w:rStyle w:val="Hyperlink"/>
+              </w:rPr>
+              <w:t>Website Details</w:t>
+            </w:r>
+            <w:r>
+              <w:tab/>
+            </w:r>
+            <w:r>
+              <w:fldChar w:fldCharType="begin"/>
+            </w:r>
+            <w:r>
+              <w:instrText>PAGEREF _Toc863811810 \h</w:instrText>
+            </w:r>
+            <w:r>
+              <w:fldChar w:fldCharType="separate"/>
+            </w:r>
+            <w:r>
+              <w:rPr>
+                <w:rStyle w:val="Hyperlink"/>
+              </w:rPr>
+              <w:t>4</w:t>
+            </w:r>
+            <w:r>
+              <w:fldChar w:fldCharType="end"/>
+            </w:r>
+          </w:hyperlink>
+        </w:p>
+        <w:p>
+          <w:pPr>
+            <w:pStyle w:val="TOC2"/>
+            <w:tabs>
+              <w:tab w:val="right" w:leader="dot" w:pos="9360"/>
+            </w:tabs>
+            <w:rPr>
+              <w:rStyle w:val="Hyperlink"/>
+            </w:rPr>
+          </w:pPr>
+          <w:hyperlink w:anchor="_Toc222948745">
+            <w:r>
+              <w:rPr>
+                <w:rStyle w:val="Hyperlink"/>
+              </w:rPr>
+              <w:t>Git Hub Repository</w:t>
+            </w:r>
+            <w:r>
+              <w:tab/>
+            </w:r>
+            <w:r>
+              <w:fldChar w:fldCharType="begin"/>
+            </w:r>
+            <w:r>
+              <w:instrText>PAGEREF _Toc222948745 \h</w:instrText>
+            </w:r>
+            <w:r>
+              <w:fldChar w:fldCharType="separate"/>
+            </w:r>
+            <w:r>
+              <w:rPr>
+                <w:rStyle w:val="Hyperlink"/>
+              </w:rPr>
+              <w:t>4</w:t>
+            </w:r>
+            <w:r>
+              <w:fldChar w:fldCharType="end"/>
+            </w:r>
+          </w:hyperlink>
+        </w:p>
+        <w:p>
+          <w:pPr>
+            <w:pStyle w:val="TOC2"/>
+            <w:tabs>
+              <w:tab w:val="right" w:leader="dot" w:pos="9360"/>
+            </w:tabs>
+            <w:rPr>
+              <w:rStyle w:val="Hyperlink"/>
+            </w:rPr>
+          </w:pPr>
+          <w:hyperlink w:anchor="_Toc257302287">
+            <w:r>
+              <w:rPr>
+                <w:rStyle w:val="Hyperlink"/>
+              </w:rPr>
+              <w:t>GOAL and description</w:t>
+            </w:r>
+            <w:r>
+              <w:tab/>
+            </w:r>
+            <w:r>
+              <w:fldChar w:fldCharType="begin"/>
+            </w:r>
+            <w:r>
+              <w:instrText>PAGEREF _Toc257302287 \h</w:instrText>
+            </w:r>
+            <w:r>
+              <w:fldChar w:fldCharType="separate"/>
+            </w:r>
+            <w:r>
+              <w:rPr>
+                <w:rStyle w:val="Hyperlink"/>
+              </w:rPr>
+              <w:t>4</w:t>
+            </w:r>
+            <w:r>
+              <w:fldChar w:fldCharType="end"/>
+            </w:r>
+          </w:hyperlink>
+        </w:p>
+        <w:p>
+          <w:pPr>
+            <w:pStyle w:val="TOC1"/>
+            <w:tabs>
+              <w:tab w:val="right" w:leader="dot" w:pos="9360"/>
+            </w:tabs>
+            <w:rPr>
+              <w:rStyle w:val="Hyperlink"/>
+            </w:rPr>
+          </w:pPr>
+          <w:hyperlink w:anchor="_Toc550149377">
+            <w:r>
+              <w:rPr>
+                <w:rStyle w:val="Hyperlink"/>
+              </w:rPr>
+              <w:t>Communications</w:t>
+            </w:r>
+            <w:r>
+              <w:tab/>
+            </w:r>
+            <w:r>
+              <w:fldChar w:fldCharType="begin"/>
+            </w:r>
+            <w:r>
+              <w:instrText>PAGEREF _Toc550149377 \h</w:instrText>
+            </w:r>
+            <w:r>
+              <w:fldChar w:fldCharType="separate"/>
+            </w:r>
+            <w:r>
+              <w:rPr>
+                <w:rStyle w:val="Hyperlink"/>
+              </w:rPr>
+              <w:t>4</w:t>
+            </w:r>
+            <w:r>
+              <w:fldChar w:fldCharType="end"/>
+            </w:r>
+          </w:hyperlink>
+          <w:r>
+            <w:fldChar w:fldCharType="end"/>
+          </w:r>
+        </w:p>
+      </w:sdtContent>
+    </w:sdt>
+    <w:p/>
+    <w:p>
+      <w:r>
+        <w:br w:type="page"/>
+      </w:r>
+    </w:p>
+    <w:p>
+      <w:pPr>
+        <w:pStyle w:val="Heading1"/>
+      </w:pPr>
+      <w:bookmarkStart w:id="1" w:name="_Toc13604151"/>
+      <w:r>
+        <w:lastRenderedPageBreak/>
+        <w:t>Planning and Preparation</w:t>
+      </w:r>
+      <w:bookmarkEnd w:id="1"/>
+    </w:p>
+    <w:p>
+      <w:pPr>
+        <w:pStyle w:val="Heading2"/>
+      </w:pPr>
+      <w:bookmarkStart w:id="2" w:name="_Toc181483820"/>
+      <w:r>
+        <w:t>Planning, steps performed</w:t>
+      </w:r>
+      <w:bookmarkEnd w:id="2"/>
+    </w:p>
+    <w:p>
+      <w:pPr>
+        <w:ind w:firstLine="720"/>
+      </w:pPr>
+      <w:r>
+        <w:t xml:space="preserve">Our plan includes to choose the optimal design comprising essential features like user registration and task management. The webpages to be created are: </w:t>
+      </w:r>
+    </w:p>
+    <w:p>
+      <w:pPr>
+        <w:pStyle w:val="ListParagraph"/>
+        <w:numPr>
+          <w:ilvl w:val="0"/>
+          <w:numId w:val="1"/>
+        </w:numPr>
+      </w:pPr>
+      <w:r>
+        <w:t>Home page</w:t>
+      </w:r>
+    </w:p>
+    <w:p>
+      <w:pPr>
+        <w:pStyle w:val="ListParagraph"/>
+        <w:numPr>
+          <w:ilvl w:val="0"/>
+          <w:numId w:val="1"/>
+        </w:numPr>
+      </w:pPr>
+      <w:r>
+        <w:t>User log in</w:t>
+      </w:r>
+    </w:p>
+    <w:p>
+      <w:pPr>
+        <w:pStyle w:val="ListParagraph"/>
+        <w:numPr>
+          <w:ilvl w:val="0"/>
+          <w:numId w:val="1"/>
+        </w:numPr>
+      </w:pPr>
+      <w:proofErr w:type="gramStart"/>
+      <w:r>
+        <w:t>User</w:t>
+      </w:r>
+      <w:proofErr w:type="gramEnd"/>
+      <w:r>
+        <w:t xml:space="preserve"> sign up</w:t>
+      </w:r>
+    </w:p>
+    <w:p>
+      <w:pPr>
+        <w:pStyle w:val="ListParagraph"/>
+        <w:numPr>
+          <w:ilvl w:val="0"/>
+          <w:numId w:val="1"/>
+        </w:numPr>
+      </w:pPr>
+      <w:r>
+        <w:t>Dashboard to manage user profile and tasks</w:t>
+      </w:r>
+    </w:p>
+    <w:p>
+      <w:pPr>
+        <w:pStyle w:val="ListParagraph"/>
+        <w:numPr>
+          <w:ilvl w:val="0"/>
+          <w:numId w:val="1"/>
+        </w:numPr>
+      </w:pPr>
+      <w:r>
+        <w:t>Page showing a single task to be created or updated</w:t>
+      </w:r>
+    </w:p>
+    <w:p>
+      <w:pPr>
+        <w:pStyle w:val="ListParagraph"/>
+        <w:numPr>
+          <w:ilvl w:val="0"/>
+          <w:numId w:val="1"/>
+        </w:numPr>
+      </w:pPr>
+      <w:r>
+        <w:t>Contact us page</w:t>
+      </w:r>
+    </w:p>
+    <w:p>
+      <w:r>
+        <w:t xml:space="preserve">We need to enable PHP session when user logs in. And when session is created, user can </w:t>
+      </w:r>
+    </w:p>
+    <w:p>
+      <w:pPr>
+        <w:pStyle w:val="ListParagraph"/>
+        <w:numPr>
+          <w:ilvl w:val="0"/>
+          <w:numId w:val="1"/>
+        </w:numPr>
+      </w:pPr>
+      <w:r>
+        <w:t xml:space="preserve">Manage own profile  </w:t>
+      </w:r>
+    </w:p>
+    <w:p>
+      <w:pPr>
+        <w:pStyle w:val="ListParagraph"/>
+        <w:numPr>
+          <w:ilvl w:val="0"/>
+          <w:numId w:val="1"/>
+        </w:numPr>
+      </w:pPr>
+      <w:r>
+        <w:t xml:space="preserve">Delete their account </w:t>
+      </w:r>
+    </w:p>
+    <w:p>
+      <w:pPr>
+        <w:pStyle w:val="ListParagraph"/>
+        <w:numPr>
+          <w:ilvl w:val="0"/>
+          <w:numId w:val="1"/>
+        </w:numPr>
+      </w:pPr>
+      <w:r>
+        <w:t>View the listing of to-do items</w:t>
+      </w:r>
+    </w:p>
+    <w:p>
+      <w:pPr>
+        <w:pStyle w:val="ListParagraph"/>
+        <w:numPr>
+          <w:ilvl w:val="0"/>
+          <w:numId w:val="1"/>
+        </w:numPr>
+      </w:pPr>
+      <w:r>
+        <w:t>Adding new to-do item</w:t>
+      </w:r>
+    </w:p>
+    <w:p>
+      <w:pPr>
+        <w:pStyle w:val="ListParagraph"/>
+        <w:numPr>
+          <w:ilvl w:val="0"/>
+          <w:numId w:val="1"/>
+        </w:numPr>
+      </w:pPr>
+      <w:r>
+        <w:t xml:space="preserve"> Listing items o Updating items o Removing items o Completing item</w:t>
+      </w:r>
+    </w:p>
+    <w:p>
+      <w:pPr>
+        <w:ind w:firstLine="720"/>
+      </w:pPr>
+    </w:p>
+    <w:p>
+      <w:pPr>
+        <w:pStyle w:val="Heading2"/>
+      </w:pPr>
+      <w:bookmarkStart w:id="3" w:name="_Toc1891069985"/>
+      <w:r>
+        <w:t>Wireframe</w:t>
+      </w:r>
+      <w:bookmarkEnd w:id="3"/>
+    </w:p>
+    <w:p>
+      <w:pPr>
+        <w:ind w:firstLine="720"/>
+      </w:pPr>
+      <w:r>
+        <w:t>Figma wireframe URL:</w:t>
+      </w:r>
+    </w:p>
+    <w:p>
+      <w:pPr>
+        <w:ind w:firstLine="720"/>
+      </w:pPr>
+      <w:r>
+        <w:t>https://www.figma.com/design/aTDCn0tZJhNYUXIRgkhzXb/To-Do-List-Application?node-id=0-1&amp;t=esHA8ZNBAmyIEVJJ-0</w:t>
+      </w:r>
+    </w:p>
+    <w:p>
+      <w:pPr>
+        <w:ind w:firstLine="720"/>
+      </w:pPr>
+      <w:r>
+        <w:rPr>
+          <w:highlight w:val="yellow"/>
+        </w:rPr>
+        <w:t>To add screenshots</w:t>
+      </w:r>
+    </w:p>
+    <w:p>
+      <w:r>
+        <w:br w:type="page"/>
+      </w:r>
+    </w:p>
+    <w:p>
+      <w:pPr>
+        <w:ind w:firstLine="720"/>
+      </w:pPr>
+    </w:p>
+    <w:p>
+      <w:pPr>
+        <w:pStyle w:val="Heading2"/>
+      </w:pPr>
+      <w:bookmarkStart w:id="4" w:name="_Toc1963858622"/>
+      <w:r>
+        <w:t>Data Model</w:t>
+      </w:r>
+      <w:bookmarkEnd w:id="4"/>
+      <w:r>
+        <w:t xml:space="preserve"> </w:t>
+      </w:r>
+    </w:p>
+    <w:p>
+      <w:pPr>
+        <w:pStyle w:val="ListParagraph"/>
+        <w:numPr>
+          <w:ilvl w:val="0"/>
+          <w:numId w:val="7"/>
+        </w:numPr>
+        <w:spacing w:after="0"/>
+        <w:rPr>
+          <w:rFonts w:eastAsiaTheme="minorEastAsia"/>
+        </w:rPr>
+      </w:pPr>
+      <w:r>
+        <w:rPr>
+          <w:rFonts w:eastAsiaTheme="minorEastAsia"/>
+          <w:b/>
+        </w:rPr>
+        <w:t>Users</w:t>
+      </w:r>
+      <w:r>
+        <w:rPr>
+          <w:rFonts w:eastAsiaTheme="minorEastAsia"/>
+        </w:rPr>
+        <w:t>: Can create multiple tasks, each associated with only one user.</w:t>
+      </w:r>
+    </w:p>
+    <w:p>
+      <w:pPr>
+        <w:pStyle w:val="ListParagraph"/>
+        <w:numPr>
+          <w:ilvl w:val="0"/>
+          <w:numId w:val="7"/>
+        </w:numPr>
+        <w:spacing w:after="0"/>
+        <w:rPr>
+          <w:rFonts w:eastAsiaTheme="minorEastAsia"/>
+        </w:rPr>
+      </w:pPr>
+      <w:r>
+        <w:rPr>
+          <w:rFonts w:eastAsiaTheme="minorEastAsia"/>
+          <w:b/>
+        </w:rPr>
+        <w:t>Tasks</w:t>
+      </w:r>
+      <w:r>
+        <w:rPr>
+          <w:rFonts w:eastAsiaTheme="minorEastAsia"/>
+        </w:rPr>
+        <w:t>: Belong to one list.</w:t>
+      </w:r>
+    </w:p>
+    <w:p>
+      <w:pPr>
+        <w:pStyle w:val="ListParagraph"/>
+        <w:numPr>
+          <w:ilvl w:val="0"/>
+          <w:numId w:val="7"/>
+        </w:numPr>
+        <w:spacing w:after="0"/>
+        <w:rPr>
+          <w:rFonts w:eastAsiaTheme="minorEastAsia"/>
+        </w:rPr>
+      </w:pPr>
+      <w:r>
+        <w:rPr>
+          <w:rFonts w:eastAsiaTheme="minorEastAsia"/>
+          <w:b/>
+        </w:rPr>
+        <w:t>Lists</w:t>
+      </w:r>
+      <w:r>
+        <w:rPr>
+          <w:rFonts w:eastAsiaTheme="minorEastAsia"/>
+        </w:rPr>
+        <w:t>: Can have multiple tasks.</w:t>
+      </w:r>
+    </w:p>
+    <w:p>
+      <w:pPr>
+        <w:pStyle w:val="ListParagraph"/>
+        <w:numPr>
+          <w:ilvl w:val="0"/>
+          <w:numId w:val="7"/>
+        </w:numPr>
+        <w:spacing w:after="0"/>
+        <w:rPr>
+          <w:rFonts w:eastAsiaTheme="minorEastAsia"/>
+        </w:rPr>
+      </w:pPr>
+      <w:r>
+        <w:rPr>
+          <w:rFonts w:eastAsiaTheme="minorEastAsia"/>
+          <w:b/>
+        </w:rPr>
+        <w:t>Reminders</w:t>
+      </w:r>
+      <w:r>
+        <w:rPr>
+          <w:rFonts w:eastAsiaTheme="minorEastAsia"/>
+        </w:rPr>
+        <w:t>: Each task can have one reminder.</w:t>
+      </w:r>
+    </w:p>
+    <w:p>
+      <w:pPr>
+        <w:pStyle w:val="ListParagraph"/>
+        <w:spacing w:after="0"/>
+        <w:rPr>
+          <w:rFonts w:eastAsiaTheme="minorEastAsia"/>
+        </w:rPr>
+      </w:pPr>
+    </w:p>
+    <w:p>
+      <w:pPr>
+        <w:pStyle w:val="ListParagraph"/>
+        <w:spacing w:after="0"/>
+        <w:rPr>
+          <w:rFonts w:eastAsiaTheme="minorEastAsia"/>
+        </w:rPr>
+      </w:pPr>
+      <w:r>
+        <w:rPr>
+          <w:rFonts w:eastAsiaTheme="minorEastAsia"/>
+        </w:rPr>
+        <w:t>EXTRA possible features for future development:</w:t>
+      </w:r>
+    </w:p>
+    <w:p>
+      <w:pPr>
+        <w:pStyle w:val="ListParagraph"/>
+        <w:numPr>
+          <w:ilvl w:val="0"/>
+          <w:numId w:val="7"/>
+        </w:numPr>
+        <w:spacing w:after="0"/>
+        <w:rPr>
+          <w:rFonts w:eastAsiaTheme="minorEastAsia"/>
+        </w:rPr>
+      </w:pPr>
+      <w:r>
+        <w:rPr>
+          <w:rFonts w:eastAsiaTheme="minorEastAsia"/>
+          <w:b/>
+        </w:rPr>
+        <w:t>Tags</w:t>
+      </w:r>
+      <w:r>
+        <w:rPr>
+          <w:rFonts w:eastAsiaTheme="minorEastAsia"/>
+        </w:rPr>
+        <w:t>: Associated with one or multiple tasks.</w:t>
+      </w:r>
+    </w:p>
+    <w:p>
+      <w:pPr>
+        <w:pStyle w:val="ListParagraph"/>
+        <w:numPr>
+          <w:ilvl w:val="0"/>
+          <w:numId w:val="7"/>
+        </w:numPr>
+        <w:spacing w:after="0"/>
+        <w:rPr>
+          <w:rFonts w:eastAsiaTheme="minorEastAsia"/>
+        </w:rPr>
+      </w:pPr>
+      <w:r>
+        <w:rPr>
+          <w:rFonts w:eastAsiaTheme="minorEastAsia"/>
+          <w:b/>
+          <w:bCs/>
+        </w:rPr>
+        <w:t>Task Collaborators</w:t>
+      </w:r>
+      <w:r>
+        <w:rPr>
+          <w:rFonts w:eastAsiaTheme="minorEastAsia"/>
+        </w:rPr>
+        <w:t>: Enables multiple users to collaborate on a single task.</w:t>
+      </w:r>
+    </w:p>
+    <w:p/>
+    <w:p/>
+    <w:p>
+      <w:r>
+        <w:t>Database structure in Third normal form (3NF):</w:t>
+      </w:r>
+    </w:p>
+    <w:p>
+      <w:r>
+        <w:t>users = (</w:t>
+      </w:r>
+      <w:r>
+        <w:rPr>
+          <w:u w:val="single"/>
+        </w:rPr>
+        <w:t>id</w:t>
+      </w:r>
+      <w:r>
+        <w:rPr>
+          <w:u w:val="single"/>
+        </w:rPr>
+        <w:t xml:space="preserve"> </w:t>
+      </w:r>
+      <w:r>
+        <w:rPr>
+          <w:u w:val="single"/>
+        </w:rPr>
+        <w:t>(PK)</w:t>
+      </w:r>
+      <w:r>
+        <w:t xml:space="preserve">, username, password, </w:t>
+      </w:r>
+      <w:proofErr w:type="spellStart"/>
+      <w:r>
+        <w:t>avatar_image</w:t>
+      </w:r>
+      <w:proofErr w:type="spellEnd"/>
+      <w:r>
+        <w:t>, email)</w:t>
+      </w:r>
+    </w:p>
+    <w:p>
+      <w:r>
+        <w:t>tasks = (</w:t>
+      </w:r>
+      <w:r>
+        <w:rPr>
+          <w:u w:val="single"/>
+        </w:rPr>
+        <w:t>id (PK)</w:t>
+      </w:r>
+      <w:r>
+        <w:t xml:space="preserve">, name, description, </w:t>
+      </w:r>
+      <w:proofErr w:type="spellStart"/>
+      <w:r>
+        <w:t>task_order</w:t>
+      </w:r>
+      <w:proofErr w:type="spellEnd"/>
+      <w:r>
+        <w:t xml:space="preserve">, </w:t>
+      </w:r>
+      <w:proofErr w:type="spellStart"/>
+      <w:r>
+        <w:rPr>
+          <w:i/>
+          <w:iCs/>
+          <w:u w:val="single"/>
+        </w:rPr>
+        <w:t>user_id</w:t>
+      </w:r>
+      <w:proofErr w:type="spellEnd"/>
+      <w:r>
+        <w:rPr>
+          <w:i/>
+          <w:iCs/>
+          <w:u w:val="single"/>
+        </w:rPr>
+        <w:t xml:space="preserve"> (FK)</w:t>
+      </w:r>
+      <w:r>
+        <w:t xml:space="preserve">, </w:t>
+      </w:r>
+      <w:proofErr w:type="spellStart"/>
+      <w:r>
+        <w:rPr>
+          <w:i/>
+          <w:iCs/>
+          <w:u w:val="single"/>
+        </w:rPr>
+        <w:t>list_id</w:t>
+      </w:r>
+      <w:proofErr w:type="spellEnd"/>
+      <w:r>
+        <w:rPr>
+          <w:i/>
+          <w:iCs/>
+          <w:u w:val="single"/>
+        </w:rPr>
+        <w:t xml:space="preserve"> (FK)</w:t>
+      </w:r>
+      <w:r>
+        <w:t xml:space="preserve">, </w:t>
+      </w:r>
+      <w:proofErr w:type="spellStart"/>
+      <w:r>
+        <w:t>due_date</w:t>
+      </w:r>
+      <w:proofErr w:type="spellEnd"/>
+      <w:r>
+        <w:t xml:space="preserve">, completed) </w:t>
+      </w:r>
+    </w:p>
+    <w:p>
+      <w:r>
+        <w:t>lists = (</w:t>
+      </w:r>
+      <w:r>
+        <w:rPr>
+          <w:u w:val="single"/>
+        </w:rPr>
+        <w:t>id (PK)</w:t>
+      </w:r>
+      <w:r>
+        <w:t xml:space="preserve">, name, </w:t>
+      </w:r>
+      <w:proofErr w:type="spellStart"/>
+      <w:r>
+        <w:t>list_color</w:t>
+      </w:r>
+      <w:proofErr w:type="spellEnd"/>
+      <w:r>
+        <w:t>)</w:t>
+      </w:r>
+    </w:p>
+    <w:p>
+      <w:r>
+        <w:t>reminders = (</w:t>
+      </w:r>
+      <w:r>
+        <w:rPr>
+          <w:u w:val="single"/>
+        </w:rPr>
+        <w:t>id (PK)</w:t>
+      </w:r>
+      <w:r>
+        <w:t xml:space="preserve">, </w:t>
+      </w:r>
+      <w:proofErr w:type="spellStart"/>
+      <w:r>
+        <w:rPr>
+          <w:i/>
+          <w:iCs/>
+          <w:u w:val="single"/>
+        </w:rPr>
+        <w:t>task_id</w:t>
+      </w:r>
+      <w:proofErr w:type="spellEnd"/>
+      <w:r>
+        <w:rPr>
+          <w:i/>
+          <w:iCs/>
+          <w:u w:val="single"/>
+        </w:rPr>
+        <w:t xml:space="preserve"> (FK)</w:t>
+      </w:r>
+      <w:r>
+        <w:t xml:space="preserve">, </w:t>
+      </w:r>
+      <w:proofErr w:type="spellStart"/>
+      <w:r>
+        <w:rPr>
+          <w:rFonts w:ascii="Aptos" w:eastAsia="Aptos" w:hAnsi="Aptos" w:cs="Aptos"/>
+        </w:rPr>
+        <w:t>reminder_time</w:t>
+      </w:r>
+      <w:proofErr w:type="spellEnd"/>
+      <w:r>
+        <w:rPr>
+          <w:rFonts w:ascii="Aptos" w:eastAsia="Aptos" w:hAnsi="Aptos" w:cs="Aptos"/>
+        </w:rPr>
+        <w:t xml:space="preserve">, </w:t>
+      </w:r>
+      <w:proofErr w:type="spellStart"/>
+      <w:r>
+        <w:rPr>
+          <w:rFonts w:ascii="Aptos" w:eastAsia="Aptos" w:hAnsi="Aptos" w:cs="Aptos"/>
+        </w:rPr>
+        <w:t>repeat_interval</w:t>
+      </w:r>
+      <w:proofErr w:type="spellEnd"/>
+      <w:r>
+        <w:rPr>
+          <w:rFonts w:ascii="Aptos" w:eastAsia="Aptos" w:hAnsi="Aptos" w:cs="Aptos"/>
+        </w:rPr>
+        <w:t xml:space="preserve">, </w:t>
+      </w:r>
+      <w:proofErr w:type="spellStart"/>
+      <w:r>
+        <w:rPr>
+          <w:rFonts w:ascii="Aptos" w:eastAsia="Aptos" w:hAnsi="Aptos" w:cs="Aptos"/>
+        </w:rPr>
+        <w:t>repeat_end_date</w:t>
+      </w:r>
+      <w:proofErr w:type="spellEnd"/>
+      <w:r>
+        <w:t xml:space="preserve">) </w:t>
+      </w:r>
+    </w:p>
+    <w:p>
+      <w:pPr>
+        <w:rPr>
+          <w:rFonts w:ascii="Aptos" w:eastAsia="Aptos" w:hAnsi="Aptos" w:cs="Aptos"/>
+        </w:rPr>
+      </w:pPr>
+    </w:p>
+    <w:p>
+      <w:pPr>
+        <w:rPr>
+          <w:rFonts w:ascii="Aptos" w:eastAsia="Aptos" w:hAnsi="Aptos" w:cs="Aptos"/>
+        </w:rPr>
+      </w:pPr>
+      <w:r>
+        <w:rPr>
+          <w:rFonts w:ascii="Aptos" w:eastAsia="Aptos" w:hAnsi="Aptos" w:cs="Aptos"/>
+        </w:rPr>
+        <w:t>Extra tables for future development:</w:t>
+      </w:r>
+    </w:p>
+    <w:p>
+      <w:r>
+        <w:t>tags = (</w:t>
+      </w:r>
+      <w:r>
+        <w:rPr>
+          <w:u w:val="single"/>
+        </w:rPr>
+        <w:t>id (PK)</w:t>
+      </w:r>
+      <w:r>
+        <w:t xml:space="preserve">, name, </w:t>
+      </w:r>
+      <w:proofErr w:type="spellStart"/>
+      <w:r>
+        <w:t>tag_color</w:t>
+      </w:r>
+      <w:proofErr w:type="spellEnd"/>
+      <w:r>
+        <w:t>)</w:t>
+      </w:r>
+    </w:p>
+    <w:p>
+      <w:pPr>
+        <w:rPr>
+          <w:rFonts w:ascii="Aptos" w:eastAsia="Aptos" w:hAnsi="Aptos" w:cs="Aptos"/>
+        </w:rPr>
+      </w:pPr>
+      <w:proofErr w:type="spellStart"/>
+      <w:r>
+        <w:rPr>
+          <w:rFonts w:ascii="Aptos" w:eastAsia="Aptos" w:hAnsi="Aptos" w:cs="Aptos"/>
+        </w:rPr>
+        <w:t>task_tags</w:t>
+      </w:r>
+      <w:proofErr w:type="spellEnd"/>
+      <w:r>
+        <w:rPr>
+          <w:rFonts w:ascii="Aptos" w:eastAsia="Aptos" w:hAnsi="Aptos" w:cs="Aptos"/>
+        </w:rPr>
+        <w:t xml:space="preserve"> = </w:t>
+      </w:r>
+      <w:r>
+        <w:rPr>
+          <w:rFonts w:ascii="Aptos" w:eastAsia="Aptos" w:hAnsi="Aptos" w:cs="Aptos"/>
+          <w:i/>
+          <w:u w:val="single"/>
+        </w:rPr>
+        <w:t>(</w:t>
+      </w:r>
+      <w:proofErr w:type="spellStart"/>
+      <w:r>
+        <w:rPr>
+          <w:rFonts w:ascii="Aptos" w:eastAsia="Aptos" w:hAnsi="Aptos" w:cs="Aptos"/>
+          <w:i/>
+          <w:u w:val="single"/>
+        </w:rPr>
+        <w:t>task_id</w:t>
+      </w:r>
+      <w:proofErr w:type="spellEnd"/>
+      <w:r>
+        <w:rPr>
+          <w:rFonts w:ascii="Aptos" w:eastAsia="Aptos" w:hAnsi="Aptos" w:cs="Aptos"/>
+          <w:i/>
+          <w:u w:val="single"/>
+        </w:rPr>
+        <w:t xml:space="preserve"> (FK), </w:t>
+      </w:r>
+      <w:proofErr w:type="spellStart"/>
+      <w:r>
+        <w:rPr>
+          <w:rFonts w:ascii="Aptos" w:eastAsia="Aptos" w:hAnsi="Aptos" w:cs="Aptos"/>
+          <w:i/>
+          <w:u w:val="single"/>
+        </w:rPr>
+        <w:t>tag_id</w:t>
+      </w:r>
+      <w:proofErr w:type="spellEnd"/>
+      <w:r>
+        <w:rPr>
+          <w:rFonts w:ascii="Aptos" w:eastAsia="Aptos" w:hAnsi="Aptos" w:cs="Aptos"/>
+          <w:i/>
+          <w:u w:val="single"/>
+        </w:rPr>
+        <w:t xml:space="preserve"> (FK)</w:t>
+      </w:r>
+      <w:r>
+        <w:rPr>
+          <w:rFonts w:ascii="Aptos" w:eastAsia="Aptos" w:hAnsi="Aptos" w:cs="Aptos"/>
+        </w:rPr>
+        <w:t>)</w:t>
+      </w:r>
+    </w:p>
+    <w:p>
+      <w:pPr>
+        <w:rPr>
+          <w:rFonts w:ascii="Aptos" w:eastAsia="Aptos" w:hAnsi="Aptos" w:cs="Aptos"/>
+        </w:rPr>
+      </w:pPr>
+      <w:proofErr w:type="spellStart"/>
+      <w:r>
+        <w:rPr>
+          <w:rFonts w:ascii="Aptos" w:eastAsia="Aptos" w:hAnsi="Aptos" w:cs="Aptos"/>
+        </w:rPr>
+        <w:t>task_collaborators</w:t>
+      </w:r>
+      <w:proofErr w:type="spellEnd"/>
+      <w:r>
+        <w:rPr>
+          <w:rFonts w:ascii="Aptos" w:eastAsia="Aptos" w:hAnsi="Aptos" w:cs="Aptos"/>
+        </w:rPr>
+        <w:t xml:space="preserve"> = (id (PK), </w:t>
+      </w:r>
+      <w:proofErr w:type="spellStart"/>
+      <w:r>
+        <w:rPr>
+          <w:rFonts w:ascii="Aptos" w:eastAsia="Aptos" w:hAnsi="Aptos" w:cs="Aptos"/>
+          <w:i/>
+          <w:iCs/>
+          <w:u w:val="single"/>
+        </w:rPr>
+        <w:t>task_id</w:t>
+      </w:r>
+      <w:proofErr w:type="spellEnd"/>
+      <w:r>
+        <w:rPr>
+          <w:rFonts w:ascii="Aptos" w:eastAsia="Aptos" w:hAnsi="Aptos" w:cs="Aptos"/>
+          <w:i/>
+          <w:iCs/>
+          <w:u w:val="single"/>
+        </w:rPr>
+        <w:t xml:space="preserve"> (FK)</w:t>
+      </w:r>
+      <w:r>
+        <w:rPr>
+          <w:rFonts w:ascii="Aptos" w:eastAsia="Aptos" w:hAnsi="Aptos" w:cs="Aptos"/>
+        </w:rPr>
+        <w:t xml:space="preserve">, </w:t>
+      </w:r>
+      <w:proofErr w:type="spellStart"/>
+      <w:r>
+        <w:rPr>
+          <w:rFonts w:ascii="Aptos" w:eastAsia="Aptos" w:hAnsi="Aptos" w:cs="Aptos"/>
+          <w:i/>
+          <w:iCs/>
+          <w:u w:val="single"/>
+        </w:rPr>
+        <w:t>user_id</w:t>
+      </w:r>
+      <w:proofErr w:type="spellEnd"/>
+      <w:r>
+        <w:rPr>
+          <w:rFonts w:ascii="Aptos" w:eastAsia="Aptos" w:hAnsi="Aptos" w:cs="Aptos"/>
+          <w:i/>
+          <w:iCs/>
+          <w:u w:val="single"/>
+        </w:rPr>
+        <w:t xml:space="preserve"> (FK)</w:t>
+      </w:r>
+      <w:r>
+        <w:rPr>
+          <w:rFonts w:ascii="Aptos" w:eastAsia="Aptos" w:hAnsi="Aptos" w:cs="Aptos"/>
+        </w:rPr>
+        <w:t>)</w:t>
+      </w:r>
+    </w:p>
+    <w:p>
+      <w:pPr>
+        <w:rPr>
+          <w:rFonts w:ascii="Aptos" w:eastAsia="Aptos" w:hAnsi="Aptos" w:cs="Aptos"/>
+        </w:rPr>
+      </w:pPr>
+    </w:p>
+    <w:p/>
+    <w:p>
+      <w:r>
+        <w:br w:type="page"/>
+      </w:r>
+    </w:p>
+    <w:p>
+      <w:pPr>
+        <w:pStyle w:val="Heading2"/>
+      </w:pPr>
+      <w:bookmarkStart w:id="5" w:name="_Toc431179162"/>
+      <w:r>
+        <w:lastRenderedPageBreak/>
+        <w:t>E/R diagram</w:t>
+      </w:r>
+      <w:bookmarkEnd w:id="5"/>
+    </w:p>
+    <w:p>
+      <w:r>
+        <w:rPr>
+          <w:noProof/>
+        </w:rPr>
+        <w:drawing>
+          <wp:inline distT="0" distB="0" distL="0" distR="0" wp14:anchorId="1B9D5E43" wp14:editId="29ECDCD6">
+            <wp:extent cx="5852160" cy="5809548"/>
+            <wp:effectExtent l="0" t="0" r="0" b="0"/>
+            <wp:docPr id="487841733" name="Picture 487841733" descr="A screenshot of a computer&#10;&#10;Description automatically generated"/>
+            <wp:cNvGraphicFramePr>
+              <a:graphicFrameLocks xmlns:a="http://schemas.openxmlformats.org/drawingml/2006/main" noChangeAspect="1"/>
+            </wp:cNvGraphicFramePr>
+            <a:graphic xmlns:a="http://schemas.openxmlformats.org/drawingml/2006/main">
+              <a:graphicData uri="http://schemas.openxmlformats.org/drawingml/2006/picture">
+                <pic:pic xmlns:pic="http://schemas.openxmlformats.org/drawingml/2006/picture">
+                  <pic:nvPicPr>
+                    <pic:cNvPr id="487841733" name="Picture 487841733" descr="A screenshot of a computer&#10;&#10;Description automatically generated"/>
+                    <pic:cNvPicPr/>
+                  </pic:nvPicPr>
+                  <pic:blipFill>
+                    <a:blip r:embed="rId5">
+                      <a:extLst>
+                        <a:ext uri="{28A0092B-C50C-407E-A947-70E740481C1C}">
+                          <a14:useLocalDpi xmlns:a14="http://schemas.microsoft.com/office/drawing/2010/main" val="0"/>
+                        </a:ext>
+                      </a:extLst>
+                    </a:blip>
+                    <a:stretch>
+                      <a:fillRect/>
+                    </a:stretch>
+                  </pic:blipFill>
+                  <pic:spPr>
+                    <a:xfrm>
+                      <a:off x="0" y="0"/>
+                      <a:ext cx="5852160" cy="5809548"/>
+                    </a:xfrm>
+                    <a:prstGeom prst="rect">
+                      <a:avLst/>
+                    </a:prstGeom>
+                  </pic:spPr>
+                </pic:pic>
+              </a:graphicData>
+            </a:graphic>
+          </wp:inline>
+        </w:drawing>
+      </w:r>
+    </w:p>
+    <w:p>
+      <w:r>
+        <w:br w:type="page"/>
+      </w:r>
+    </w:p>
+    <w:p>
+      <w:pPr>
+        <w:pStyle w:val="Heading2"/>
+      </w:pPr>
+      <w:bookmarkStart w:id="6" w:name="_Toc627793761"/>
+      <w:r>
+        <w:lastRenderedPageBreak/>
+        <w:t>Target Audience</w:t>
+      </w:r>
+      <w:bookmarkEnd w:id="6"/>
+    </w:p>
+    <w:p/>
+    <w:p>
+      <w:pPr>
+        <w:pStyle w:val="ListParagraph"/>
+        <w:numPr>
+          <w:ilvl w:val="0"/>
+          <w:numId w:val="6"/>
+        </w:numPr>
+      </w:pPr>
+      <w:r>
+        <w:t>Students:</w:t>
+      </w:r>
+    </w:p>
+    <w:p>
+      <w:pPr>
+        <w:ind w:firstLine="720"/>
+      </w:pPr>
+      <w:r>
+        <w:t>To organize homework and study schedules.</w:t>
+      </w:r>
+    </w:p>
+    <w:p>
+      <w:pPr>
+        <w:pStyle w:val="ListParagraph"/>
+        <w:numPr>
+          <w:ilvl w:val="0"/>
+          <w:numId w:val="6"/>
+        </w:numPr>
+      </w:pPr>
+      <w:r>
+        <w:t>Professionals:</w:t>
+      </w:r>
+    </w:p>
+    <w:p>
+      <w:pPr>
+        <w:ind w:firstLine="720"/>
+      </w:pPr>
+      <w:r>
+        <w:t>To manage work tasks and project deadlines.</w:t>
+      </w:r>
+    </w:p>
+    <w:p>
+      <w:pPr>
+        <w:pStyle w:val="ListParagraph"/>
+        <w:numPr>
+          <w:ilvl w:val="0"/>
+          <w:numId w:val="6"/>
+        </w:numPr>
+      </w:pPr>
+      <w:r>
+        <w:t>Home Organizers:</w:t>
+      </w:r>
+    </w:p>
+    <w:p>
+      <w:pPr>
+        <w:ind w:firstLine="720"/>
+      </w:pPr>
+      <w:r>
+        <w:t>To keep track of household and family activities.</w:t>
+      </w:r>
+    </w:p>
+    <w:p>
+      <w:r>
+        <w:br w:type="page"/>
+      </w:r>
+    </w:p>
+    <w:p>
+      <w:pPr>
+        <w:pStyle w:val="Heading2"/>
+      </w:pPr>
+      <w:bookmarkStart w:id="7" w:name="_Toc1563676463"/>
+      <w:r>
+        <w:lastRenderedPageBreak/>
+        <w:t>Research performed</w:t>
+      </w:r>
+      <w:bookmarkEnd w:id="7"/>
+    </w:p>
+    <w:p>
+      <w:pPr>
+        <w:pStyle w:val="Heading3"/>
+        <w:rPr>
+          <w:b/>
+          <w:bCs/>
+          <w:u w:val="single"/>
+        </w:rPr>
+      </w:pPr>
+      <w:r>
+        <w:t>Craig’s Research Notes</w:t>
+      </w:r>
+    </w:p>
+    <w:p>
+      <w:r>
+        <w:t>Best To-Do List Apps</w:t>
+      </w:r>
+    </w:p>
+    <w:p>
+      <w:pPr>
+        <w:pStyle w:val="ListParagraph"/>
+        <w:numPr>
+          <w:ilvl w:val="0"/>
+          <w:numId w:val="2"/>
+        </w:numPr>
+      </w:pPr>
+      <w:proofErr w:type="spellStart"/>
+      <w:r>
+        <w:t>Todoist</w:t>
+      </w:r>
+      <w:proofErr w:type="spellEnd"/>
+    </w:p>
+    <w:p>
+      <w:pPr>
+        <w:pStyle w:val="ListParagraph"/>
+        <w:numPr>
+          <w:ilvl w:val="0"/>
+          <w:numId w:val="2"/>
+        </w:numPr>
+      </w:pPr>
+      <w:proofErr w:type="spellStart"/>
+      <w:r>
+        <w:t>TickTick</w:t>
+      </w:r>
+      <w:proofErr w:type="spellEnd"/>
+    </w:p>
+    <w:p>
+      <w:pPr>
+        <w:pStyle w:val="ListParagraph"/>
+        <w:numPr>
+          <w:ilvl w:val="0"/>
+          <w:numId w:val="2"/>
+        </w:numPr>
+      </w:pPr>
+      <w:r>
+        <w:t>Microsoft To Do</w:t>
+      </w:r>
+    </w:p>
+    <w:p>
+      <w:pPr>
+        <w:pStyle w:val="ListParagraph"/>
+        <w:numPr>
+          <w:ilvl w:val="0"/>
+          <w:numId w:val="2"/>
+        </w:numPr>
+      </w:pPr>
+      <w:r>
+        <w:t>Apple Reminders</w:t>
+      </w:r>
+    </w:p>
+    <w:p>
+      <w:pPr>
+        <w:pStyle w:val="ListParagraph"/>
+        <w:numPr>
+          <w:ilvl w:val="0"/>
+          <w:numId w:val="2"/>
+        </w:numPr>
+      </w:pPr>
+      <w:r>
+        <w:t>Things</w:t>
+      </w:r>
+    </w:p>
+    <w:p>
+      <w:pPr>
+        <w:pStyle w:val="ListParagraph"/>
+        <w:numPr>
+          <w:ilvl w:val="0"/>
+          <w:numId w:val="2"/>
+        </w:numPr>
+      </w:pPr>
+      <w:r>
+        <w:t>Google Tasks</w:t>
+      </w:r>
+    </w:p>
+    <w:p>
+      <w:pPr>
+        <w:pStyle w:val="ListParagraph"/>
+        <w:numPr>
+          <w:ilvl w:val="0"/>
+          <w:numId w:val="2"/>
+        </w:numPr>
+      </w:pPr>
+      <w:r>
+        <w:t>Any.do</w:t>
+      </w:r>
+    </w:p>
+    <w:p>
+      <w:pPr>
+        <w:pStyle w:val="ListParagraph"/>
+        <w:numPr>
+          <w:ilvl w:val="0"/>
+          <w:numId w:val="2"/>
+        </w:numPr>
+      </w:pPr>
+      <w:r>
+        <w:t>(</w:t>
+      </w:r>
+      <w:r>
+        <w:t>https://zapier.com/blog/best-todo-list-apps/</w:t>
+      </w:r>
+      <w:r>
+        <w:t>)</w:t>
+      </w:r>
+    </w:p>
+    <w:p>
+      <w:pPr>
+        <w:pStyle w:val="ListParagraph"/>
+      </w:pPr>
+    </w:p>
+    <w:p>
+      <w:pPr>
+        <w:rPr>
+          <w:b/>
+          <w:bCs/>
+        </w:rPr>
+      </w:pPr>
+      <w:r>
+        <w:rPr>
+          <w:b/>
+          <w:bCs/>
+        </w:rPr>
+        <w:t>Common Features</w:t>
+      </w:r>
+    </w:p>
+    <w:p>
+      <w:pPr>
+        <w:pStyle w:val="ListParagraph"/>
+        <w:numPr>
+          <w:ilvl w:val="0"/>
+          <w:numId w:val="3"/>
+        </w:numPr>
+      </w:pPr>
+      <w:r>
+        <w:t>Task creation, management, organization</w:t>
+      </w:r>
+    </w:p>
+    <w:p>
+      <w:pPr>
+        <w:pStyle w:val="ListParagraph"/>
+        <w:numPr>
+          <w:ilvl w:val="0"/>
+          <w:numId w:val="3"/>
+        </w:numPr>
+      </w:pPr>
+      <w:r>
+        <w:t>Due dates</w:t>
+      </w:r>
+    </w:p>
+    <w:p>
+      <w:pPr>
+        <w:pStyle w:val="ListParagraph"/>
+        <w:numPr>
+          <w:ilvl w:val="0"/>
+          <w:numId w:val="3"/>
+        </w:numPr>
+      </w:pPr>
+      <w:r>
+        <w:t>Reminders</w:t>
+      </w:r>
+    </w:p>
+    <w:p>
+      <w:pPr>
+        <w:pStyle w:val="ListParagraph"/>
+        <w:numPr>
+          <w:ilvl w:val="0"/>
+          <w:numId w:val="3"/>
+        </w:numPr>
+      </w:pPr>
+      <w:r>
+        <w:t>Priorities</w:t>
+      </w:r>
+    </w:p>
+    <w:p>
+      <w:pPr>
+        <w:pStyle w:val="ListParagraph"/>
+        <w:numPr>
+          <w:ilvl w:val="0"/>
+          <w:numId w:val="3"/>
+        </w:numPr>
+      </w:pPr>
+      <w:r>
+        <w:t>Categorization</w:t>
+      </w:r>
+    </w:p>
+    <w:p>
+      <w:pPr>
+        <w:pStyle w:val="ListParagraph"/>
+        <w:numPr>
+          <w:ilvl w:val="0"/>
+          <w:numId w:val="3"/>
+        </w:numPr>
+      </w:pPr>
+      <w:r>
+        <w:t>Recurring tasks</w:t>
+      </w:r>
+    </w:p>
+    <w:p>
+      <w:pPr>
+        <w:pStyle w:val="ListParagraph"/>
+        <w:numPr>
+          <w:ilvl w:val="0"/>
+          <w:numId w:val="3"/>
+        </w:numPr>
+      </w:pPr>
+      <w:r>
+        <w:t>Cross-platform syncing</w:t>
+      </w:r>
+    </w:p>
+    <w:p>
+      <w:pPr>
+        <w:pStyle w:val="ListParagraph"/>
+        <w:numPr>
+          <w:ilvl w:val="0"/>
+          <w:numId w:val="3"/>
+        </w:numPr>
+      </w:pPr>
+      <w:r>
+        <w:t>Collaboration</w:t>
+      </w:r>
+    </w:p>
+    <w:p>
+      <w:pPr>
+        <w:pStyle w:val="ListParagraph"/>
+        <w:numPr>
+          <w:ilvl w:val="0"/>
+          <w:numId w:val="3"/>
+        </w:numPr>
+      </w:pPr>
+      <w:r>
+        <w:t>Integration</w:t>
+      </w:r>
+    </w:p>
+    <w:p>
+      <w:pPr>
+        <w:pStyle w:val="ListParagraph"/>
+        <w:numPr>
+          <w:ilvl w:val="0"/>
+          <w:numId w:val="3"/>
+        </w:numPr>
+      </w:pPr>
+      <w:r>
+        <w:t>Notifications/Alerts</w:t>
+      </w:r>
+    </w:p>
+    <w:p>
+      <w:pPr>
+        <w:pStyle w:val="ListParagraph"/>
+        <w:numPr>
+          <w:ilvl w:val="0"/>
+          <w:numId w:val="3"/>
+        </w:numPr>
+      </w:pPr>
+      <w:r>
+        <w:t>Notes</w:t>
+      </w:r>
+    </w:p>
+    <w:p>
+      <w:pPr>
+        <w:pStyle w:val="ListParagraph"/>
+        <w:numPr>
+          <w:ilvl w:val="0"/>
+          <w:numId w:val="3"/>
+        </w:numPr>
+      </w:pPr>
+      <w:r>
+        <w:t>Attachments</w:t>
+      </w:r>
+    </w:p>
+    <w:p>
+      <w:pPr>
+        <w:pStyle w:val="ListParagraph"/>
+      </w:pPr>
+    </w:p>
+    <w:p>
+      <w:pPr>
+        <w:rPr>
+          <w:b/>
+          <w:bCs/>
+        </w:rPr>
+      </w:pPr>
+      <w:r>
+        <w:rPr>
+          <w:b/>
+          <w:bCs/>
+        </w:rPr>
+        <w:t>Common Appearance</w:t>
+      </w:r>
+    </w:p>
+    <w:p>
+      <w:pPr>
+        <w:pStyle w:val="ListParagraph"/>
+        <w:numPr>
+          <w:ilvl w:val="0"/>
+          <w:numId w:val="4"/>
+        </w:numPr>
+      </w:pPr>
+      <w:r>
+        <w:t>User Friendly</w:t>
+      </w:r>
+    </w:p>
+    <w:p>
+      <w:pPr>
+        <w:pStyle w:val="ListParagraph"/>
+        <w:numPr>
+          <w:ilvl w:val="0"/>
+          <w:numId w:val="4"/>
+        </w:numPr>
+      </w:pPr>
+      <w:r>
+        <w:t>Minimalist/neutral tones</w:t>
+      </w:r>
+    </w:p>
+    <w:p>
+      <w:pPr>
+        <w:pStyle w:val="ListParagraph"/>
+        <w:numPr>
+          <w:ilvl w:val="0"/>
+          <w:numId w:val="4"/>
+        </w:numPr>
+      </w:pPr>
+      <w:r>
+        <w:t>Distraction-free colours</w:t>
+      </w:r>
+    </w:p>
+    <w:p>
+      <w:pPr>
+        <w:pStyle w:val="ListParagraph"/>
+        <w:numPr>
+          <w:ilvl w:val="0"/>
+          <w:numId w:val="4"/>
+        </w:numPr>
+      </w:pPr>
+      <w:r>
+        <w:t>Dark text against light backgrounds</w:t>
+      </w:r>
+    </w:p>
+    <w:p>
+      <w:pPr>
+        <w:pStyle w:val="ListParagraph"/>
+        <w:numPr>
+          <w:ilvl w:val="0"/>
+          <w:numId w:val="4"/>
+        </w:numPr>
+      </w:pPr>
+      <w:r>
+        <w:t>Primary colors for interactive elements, like buttons, icons and task indicator</w:t>
+      </w:r>
+    </w:p>
+    <w:p>
+      <w:pPr>
+        <w:pStyle w:val="ListParagraph"/>
+        <w:numPr>
+          <w:ilvl w:val="1"/>
+          <w:numId w:val="4"/>
+        </w:numPr>
+      </w:pPr>
+      <w:r>
+        <w:t>Blue, red, green</w:t>
+      </w:r>
+    </w:p>
+    <w:p>
+      <w:pPr>
+        <w:pStyle w:val="ListParagraph"/>
+        <w:numPr>
+          <w:ilvl w:val="0"/>
+          <w:numId w:val="4"/>
+        </w:numPr>
+      </w:pPr>
+      <w:r>
+        <w:t>Secondary colours for additional emphasis, categories and priorities</w:t>
+      </w:r>
+    </w:p>
+    <w:p>
+      <w:pPr>
+        <w:pStyle w:val="ListParagraph"/>
+        <w:numPr>
+          <w:ilvl w:val="1"/>
+          <w:numId w:val="4"/>
+        </w:numPr>
+      </w:pPr>
+      <w:r>
+        <w:t>Orange, yellow, teal</w:t>
+      </w:r>
+    </w:p>
+    <w:p>
+      <w:pPr>
+        <w:pStyle w:val="ListParagraph"/>
+        <w:numPr>
+          <w:ilvl w:val="0"/>
+          <w:numId w:val="4"/>
+        </w:numPr>
+      </w:pPr>
+      <w:r>
+        <w:t>Pastels for highlighting list backgrounds, calendar views</w:t>
+      </w:r>
+    </w:p>
+    <w:p>
+      <w:pPr>
+        <w:pStyle w:val="ListParagraph"/>
+        <w:numPr>
+          <w:ilvl w:val="0"/>
+          <w:numId w:val="4"/>
+        </w:numPr>
+      </w:pPr>
+      <w:r>
+        <w:t>Colour coding</w:t>
+      </w:r>
+    </w:p>
+    <w:p>
+      <w:pPr>
+        <w:pStyle w:val="ListParagraph"/>
+        <w:numPr>
+          <w:ilvl w:val="0"/>
+          <w:numId w:val="4"/>
+        </w:numPr>
+      </w:pPr>
+      <w:r>
+        <w:t>Optional dark mode</w:t>
+      </w:r>
+    </w:p>
+    <w:p/>
+    <w:p>
+      <w:pPr>
+        <w:rPr>
+          <w:b/>
+          <w:bCs/>
+        </w:rPr>
+      </w:pPr>
+      <w:r>
+        <w:rPr>
+          <w:b/>
+          <w:bCs/>
+        </w:rPr>
+        <w:t>User Interface Elements</w:t>
+      </w:r>
+    </w:p>
+    <w:p>
+      <w:pPr>
+        <w:pStyle w:val="ListParagraph"/>
+        <w:numPr>
+          <w:ilvl w:val="0"/>
+          <w:numId w:val="5"/>
+        </w:numPr>
+      </w:pPr>
+      <w:r>
+        <w:t>Task is usually in the center of the screen</w:t>
+      </w:r>
+    </w:p>
+    <w:p>
+      <w:pPr>
+        <w:pStyle w:val="ListParagraph"/>
+        <w:numPr>
+          <w:ilvl w:val="0"/>
+          <w:numId w:val="5"/>
+        </w:numPr>
+      </w:pPr>
+      <w:r>
+        <w:t>The navigation bar is usually a left sidebar and hamburger on mobile</w:t>
+      </w:r>
+    </w:p>
+    <w:p>
+      <w:pPr>
+        <w:pStyle w:val="ListParagraph"/>
+        <w:numPr>
+          <w:ilvl w:val="0"/>
+          <w:numId w:val="5"/>
+        </w:numPr>
+      </w:pPr>
+      <w:r>
+        <w:t>Add task buttons usually at the bottom-right corner of the screen, easily accessible</w:t>
+      </w:r>
+    </w:p>
+    <w:p>
+      <w:pPr>
+        <w:pStyle w:val="ListParagraph"/>
+        <w:numPr>
+          <w:ilvl w:val="0"/>
+          <w:numId w:val="5"/>
+        </w:numPr>
+      </w:pPr>
+      <w:r>
+        <w:t>Modal or side pane with task details to editing</w:t>
+      </w:r>
+    </w:p>
+    <w:p>
+      <w:pPr>
+        <w:pStyle w:val="ListParagraph"/>
+        <w:numPr>
+          <w:ilvl w:val="0"/>
+          <w:numId w:val="5"/>
+        </w:numPr>
+      </w:pPr>
+      <w:r>
+        <w:t>Search bar for easy searching</w:t>
+      </w:r>
+    </w:p>
+    <w:p>
+      <w:pPr>
+        <w:pStyle w:val="ListParagraph"/>
+        <w:numPr>
+          <w:ilvl w:val="0"/>
+          <w:numId w:val="5"/>
+        </w:numPr>
+      </w:pPr>
+      <w:r>
+        <w:t xml:space="preserve">Filter and sorting options </w:t>
+      </w:r>
+    </w:p>
+    <w:p>
+      <w:pPr>
+        <w:pStyle w:val="ListParagraph"/>
+        <w:numPr>
+          <w:ilvl w:val="0"/>
+          <w:numId w:val="5"/>
+        </w:numPr>
+      </w:pPr>
+      <w:r>
+        <w:t>User profile and settings</w:t>
+      </w:r>
+    </w:p>
+    <w:p/>
+    <w:p>
+      <w:pPr>
+        <w:pStyle w:val="NormalWeb"/>
+      </w:pPr>
+      <w:r>
+        <w:t xml:space="preserve">  </w:t>
+      </w:r>
+      <w:r>
+        <w:rPr>
+          <w:noProof/>
+        </w:rPr>
+        <w:drawing>
+          <wp:inline distT="0" distB="0" distL="0" distR="0" wp14:anchorId="54939684" wp14:editId="3D02208B">
+            <wp:extent cx="5943600" cy="2767965"/>
+            <wp:effectExtent l="0" t="0" r="0" b="0"/>
+            <wp:docPr id="874833379" name="Picture 1" descr="A screenshot of a computer&#10;&#10;Description automatically generated"/>
+            <wp:cNvGraphicFramePr>
+              <a:graphicFrameLocks xmlns:a="http://schemas.openxmlformats.org/drawingml/2006/main" noChangeAspect="1"/>
+            </wp:cNvGraphicFramePr>
+            <a:graphic xmlns:a="http://schemas.openxmlformats.org/drawingml/2006/main">
+              <a:graphicData uri="http://schemas.openxmlformats.org/drawingml/2006/picture">
+                <pic:pic xmlns:pic="http://schemas.openxmlformats.org/drawingml/2006/picture">
+                  <pic:nvPicPr>
+                    <pic:cNvPr id="874833379" name="Picture 1" descr="A screenshot of a computer&#10;&#10;Description automatically generated"/>
+                    <pic:cNvPicPr>
+                      <a:picLocks noChangeAspect="1" noChangeArrowheads="1"/>
+                    </pic:cNvPicPr>
+                  </pic:nvPicPr>
+                  <pic:blipFill>
+                    <a:blip r:embed="rId6" cstate="print">
+                      <a:extLst>
+                        <a:ext uri="{28A0092B-C50C-407E-A947-70E740481C1C}">
+                          <a14:useLocalDpi xmlns:a14="http://schemas.microsoft.com/office/drawing/2010/main" val="0"/>
+                        </a:ext>
+                      </a:extLst>
+                    </a:blip>
+                    <a:srcRect/>
+                    <a:stretch>
+                      <a:fillRect/>
+                    </a:stretch>
+                  </pic:blipFill>
+                  <pic:spPr bwMode="auto">
+                    <a:xfrm>
+                      <a:off x="0" y="0"/>
+                      <a:ext cx="5943600" cy="2767965"/>
+                    </a:xfrm>
+                    <a:prstGeom prst="rect">
+                      <a:avLst/>
+                    </a:prstGeom>
+                    <a:noFill/>
+                    <a:ln>
+                      <a:noFill/>
+                    </a:ln>
+                  </pic:spPr>
+                </pic:pic>
+              </a:graphicData>
+            </a:graphic>
+          </wp:inline>
+        </w:drawing>
+      </w:r>
+    </w:p>
+    <w:p/>
+    <w:p>
+      <w:r>
+        <w:br w:type="page"/>
+      </w:r>
+    </w:p>
+    <w:p>
+      <w:pPr>
+        <w:rPr>
+          <w:b/>
+          <w:bCs/>
+        </w:rPr>
+      </w:pPr>
+      <w:r>
+        <w:rPr>
+          <w:b/>
+          <w:bCs/>
+        </w:rPr>
+        <w:lastRenderedPageBreak/>
+        <w:t xml:space="preserve">Flowchart </w:t>
+      </w:r>
+      <w:r>
+        <w:rPr>
+          <w:b/>
+          <w:bCs/>
+        </w:rPr>
+        <w:t>(preliminary)</w:t>
+      </w:r>
+    </w:p>
+    <w:p/>
+    <w:p>
+      <w:pPr>
+        <w:jc w:val="center"/>
+      </w:pPr>
+      <w:r>
+        <w:rPr>
+          <w:noProof/>
+        </w:rPr>
+        <w:drawing>
+          <wp:inline distT="0" distB="0" distL="0" distR="0" wp14:anchorId="15A73F21" wp14:editId="65A936E7">
+            <wp:extent cx="5038724" cy="5943600"/>
+            <wp:effectExtent l="0" t="0" r="0" b="0"/>
+            <wp:docPr id="1244596243" name="Picture 1244596243" descr="A screenshot of a computer flowchart&#10;&#10;Description automatically generated"/>
+            <wp:cNvGraphicFramePr>
+              <a:graphicFrameLocks xmlns:a="http://schemas.openxmlformats.org/drawingml/2006/main" noChangeAspect="1"/>
+            </wp:cNvGraphicFramePr>
+            <a:graphic xmlns:a="http://schemas.openxmlformats.org/drawingml/2006/main">
+              <a:graphicData uri="http://schemas.openxmlformats.org/drawingml/2006/picture">
+                <pic:pic xmlns:pic="http://schemas.openxmlformats.org/drawingml/2006/picture">
+                  <pic:nvPicPr>
+                    <pic:cNvPr id="1244596243" name="Picture 1244596243" descr="A screenshot of a computer flowchart&#10;&#10;Description automatically generated"/>
+                    <pic:cNvPicPr/>
+                  </pic:nvPicPr>
+                  <pic:blipFill>
+                    <a:blip r:embed="rId7">
+                      <a:extLst>
+                        <a:ext uri="{28A0092B-C50C-407E-A947-70E740481C1C}">
+                          <a14:useLocalDpi xmlns:a14="http://schemas.microsoft.com/office/drawing/2010/main" val="0"/>
+                        </a:ext>
+                      </a:extLst>
+                    </a:blip>
+                    <a:stretch>
+                      <a:fillRect/>
+                    </a:stretch>
+                  </pic:blipFill>
+                  <pic:spPr>
+                    <a:xfrm>
+                      <a:off x="0" y="0"/>
+                      <a:ext cx="5038724" cy="5943600"/>
+                    </a:xfrm>
+                    <a:prstGeom prst="rect">
+                      <a:avLst/>
+                    </a:prstGeom>
+                  </pic:spPr>
+                </pic:pic>
+              </a:graphicData>
+            </a:graphic>
+          </wp:inline>
+        </w:drawing>
+      </w:r>
+    </w:p>
+    <w:p>
+      <w:r>
+        <w:t>https://www.zenflowchart.com/guides/ux-flowchart</w:t>
+      </w:r>
+      <w:r>
+        <w:br w:type="page"/>
+      </w:r>
+    </w:p>
+    <w:p>
+      <w:pPr>
+        <w:pStyle w:val="Heading3"/>
+      </w:pPr>
+      <w:r>
+        <w:lastRenderedPageBreak/>
+        <w:t xml:space="preserve">Iana’s research: </w:t>
+      </w:r>
+    </w:p>
+    <w:p>
+      <w:hyperlink r:id="rId8">
+        <w:r>
+          <w:rPr>
+            <w:rStyle w:val="Hyperlink"/>
+          </w:rPr>
+          <w:t>https://dribbble.com/shots/22373497-Create-a-task-Interaction</w:t>
+        </w:r>
+      </w:hyperlink>
+    </w:p>
+    <w:p>
+      <w:r>
+        <w:rPr>
+          <w:noProof/>
+        </w:rPr>
+        <w:drawing>
+          <wp:inline distT="0" distB="0" distL="0" distR="0" wp14:anchorId="095A9499" wp14:editId="27AC3767">
+            <wp:extent cx="5120640" cy="3633111"/>
+            <wp:effectExtent l="0" t="0" r="0" b="0"/>
+            <wp:docPr id="425405656" name="Picture 425405656" descr="A screenshot of a computer&#10;&#10;Description automatically generated"/>
+            <wp:cNvGraphicFramePr>
+              <a:graphicFrameLocks xmlns:a="http://schemas.openxmlformats.org/drawingml/2006/main" noChangeAspect="1"/>
+            </wp:cNvGraphicFramePr>
+            <a:graphic xmlns:a="http://schemas.openxmlformats.org/drawingml/2006/main">
+              <a:graphicData uri="http://schemas.openxmlformats.org/drawingml/2006/picture">
+                <pic:pic xmlns:pic="http://schemas.openxmlformats.org/drawingml/2006/picture">
+                  <pic:nvPicPr>
+                    <pic:cNvPr id="425405656" name="Picture 425405656" descr="A screenshot of a computer&#10;&#10;Description automatically generated"/>
+                    <pic:cNvPicPr/>
+                  </pic:nvPicPr>
+                  <pic:blipFill>
+                    <a:blip r:embed="rId9">
+                      <a:extLst>
+                        <a:ext uri="{28A0092B-C50C-407E-A947-70E740481C1C}">
+                          <a14:useLocalDpi xmlns:a14="http://schemas.microsoft.com/office/drawing/2010/main" val="0"/>
+                        </a:ext>
+                      </a:extLst>
+                    </a:blip>
+                    <a:stretch>
+                      <a:fillRect/>
+                    </a:stretch>
+                  </pic:blipFill>
+                  <pic:spPr>
+                    <a:xfrm>
+                      <a:off x="0" y="0"/>
+                      <a:ext cx="5120640" cy="3633111"/>
+                    </a:xfrm>
+                    <a:prstGeom prst="rect">
+                      <a:avLst/>
+                    </a:prstGeom>
+                  </pic:spPr>
+                </pic:pic>
+              </a:graphicData>
+            </a:graphic>
+          </wp:inline>
+        </w:drawing>
+      </w:r>
+    </w:p>
+    <w:p/>
+    <w:p>
+      <w:hyperlink r:id="rId10">
+        <w:r>
+          <w:rPr>
+            <w:rStyle w:val="Hyperlink"/>
+          </w:rPr>
+          <w:t>https://todoist.com/</w:t>
+        </w:r>
+      </w:hyperlink>
+    </w:p>
+    <w:p>
+      <w:r>
+        <w:rPr>
+          <w:noProof/>
+        </w:rPr>
+        <w:drawing>
+          <wp:inline distT="0" distB="0" distL="0" distR="0" wp14:anchorId="62A51500" wp14:editId="14D62B16">
+            <wp:extent cx="5120640" cy="3102352"/>
+            <wp:effectExtent l="0" t="0" r="0" b="0"/>
+            <wp:docPr id="378977979" name="Picture 378977979" descr="A screenshot of a computer&#10;&#10;Description automatically generated"/>
+            <wp:cNvGraphicFramePr>
+              <a:graphicFrameLocks xmlns:a="http://schemas.openxmlformats.org/drawingml/2006/main" noChangeAspect="1"/>
+            </wp:cNvGraphicFramePr>
+            <a:graphic xmlns:a="http://schemas.openxmlformats.org/drawingml/2006/main">
+              <a:graphicData uri="http://schemas.openxmlformats.org/drawingml/2006/picture">
+                <pic:pic xmlns:pic="http://schemas.openxmlformats.org/drawingml/2006/picture">
+                  <pic:nvPicPr>
+                    <pic:cNvPr id="378977979" name="Picture 378977979" descr="A screenshot of a computer&#10;&#10;Description automatically generated"/>
+                    <pic:cNvPicPr/>
+                  </pic:nvPicPr>
+                  <pic:blipFill>
+                    <a:blip r:embed="rId11">
+                      <a:extLst>
+                        <a:ext uri="{28A0092B-C50C-407E-A947-70E740481C1C}">
+                          <a14:useLocalDpi xmlns:a14="http://schemas.microsoft.com/office/drawing/2010/main" val="0"/>
+                        </a:ext>
+                      </a:extLst>
+                    </a:blip>
+                    <a:stretch>
+                      <a:fillRect/>
+                    </a:stretch>
+                  </pic:blipFill>
+                  <pic:spPr>
+                    <a:xfrm>
+                      <a:off x="0" y="0"/>
+                      <a:ext cx="5120640" cy="3102352"/>
+                    </a:xfrm>
+                    <a:prstGeom prst="rect">
+                      <a:avLst/>
+                    </a:prstGeom>
+                  </pic:spPr>
+                </pic:pic>
+              </a:graphicData>
+            </a:graphic>
+          </wp:inline>
+        </w:drawing>
+      </w:r>
+    </w:p>
+    <w:p>
+      <w:r>
+        <w:lastRenderedPageBreak/>
+        <w:br w:type="page"/>
+      </w:r>
+    </w:p>
+    <w:p>
+      <w:hyperlink r:id="rId12">
+        <w:r>
+          <w:rPr>
+            <w:rStyle w:val="Hyperlink"/>
+          </w:rPr>
+          <w:t>https://www.any.do/</w:t>
+        </w:r>
+      </w:hyperlink>
+    </w:p>
+    <w:p>
+      <w:r>
+        <w:rPr>
+          <w:noProof/>
+        </w:rPr>
+        <w:drawing>
+          <wp:inline distT="0" distB="0" distL="0" distR="0" wp14:anchorId="5A092F4A" wp14:editId="773F9519">
+            <wp:extent cx="3017520" cy="2404282"/>
+            <wp:effectExtent l="0" t="0" r="0" b="0"/>
+            <wp:docPr id="823285115" name="Picture 823285115" descr="A screenshot of a phone&#10;&#10;Description automatically generated"/>
+            <wp:cNvGraphicFramePr>
+              <a:graphicFrameLocks xmlns:a="http://schemas.openxmlformats.org/drawingml/2006/main" noChangeAspect="1"/>
+            </wp:cNvGraphicFramePr>
+            <a:graphic xmlns:a="http://schemas.openxmlformats.org/drawingml/2006/main">
+              <a:graphicData uri="http://schemas.openxmlformats.org/drawingml/2006/picture">
+                <pic:pic xmlns:pic="http://schemas.openxmlformats.org/drawingml/2006/picture">
+                  <pic:nvPicPr>
+                    <pic:cNvPr id="823285115" name="Picture 823285115" descr="A screenshot of a phone&#10;&#10;Description automatically generated"/>
+                    <pic:cNvPicPr/>
+                  </pic:nvPicPr>
+                  <pic:blipFill>
+                    <a:blip r:embed="rId13">
+                      <a:extLst>
+                        <a:ext uri="{28A0092B-C50C-407E-A947-70E740481C1C}">
+                          <a14:useLocalDpi xmlns:a14="http://schemas.microsoft.com/office/drawing/2010/main" val="0"/>
+                        </a:ext>
+                      </a:extLst>
+                    </a:blip>
+                    <a:stretch>
+                      <a:fillRect/>
+                    </a:stretch>
+                  </pic:blipFill>
+                  <pic:spPr>
+                    <a:xfrm>
+                      <a:off x="0" y="0"/>
+                      <a:ext cx="3017520" cy="2404282"/>
+                    </a:xfrm>
+                    <a:prstGeom prst="rect">
+                      <a:avLst/>
+                    </a:prstGeom>
+                  </pic:spPr>
+                </pic:pic>
+              </a:graphicData>
+            </a:graphic>
+          </wp:inline>
+        </w:drawing>
+      </w:r>
+    </w:p>
+    <w:p/>
+    <w:p>
+      <w:r>
+        <w:t>Microsoft To Do</w:t>
+      </w:r>
+    </w:p>
+    <w:p>
+      <w:r>
+        <w:t>https://to-do.office.com/tasks/</w:t>
+      </w:r>
+    </w:p>
+    <w:p>
+      <w:r>
+        <w:rPr>
+          <w:noProof/>
+        </w:rPr>
+        <w:drawing>
+          <wp:inline distT="0" distB="0" distL="0" distR="0" wp14:anchorId="0A9D1F4C" wp14:editId="5D47E36E">
+            <wp:extent cx="5669280" cy="3188970"/>
+            <wp:effectExtent l="0" t="0" r="0" b="0"/>
+            <wp:docPr id="641217797" name="Picture 641217797" descr="A screenshot of a computer&#10;&#10;Description automatically generated"/>
+            <wp:cNvGraphicFramePr>
+              <a:graphicFrameLocks xmlns:a="http://schemas.openxmlformats.org/drawingml/2006/main" noChangeAspect="1"/>
+            </wp:cNvGraphicFramePr>
+            <a:graphic xmlns:a="http://schemas.openxmlformats.org/drawingml/2006/main">
+              <a:graphicData uri="http://schemas.openxmlformats.org/drawingml/2006/picture">
+                <pic:pic xmlns:pic="http://schemas.openxmlformats.org/drawingml/2006/picture">
+                  <pic:nvPicPr>
+                    <pic:cNvPr id="641217797" name="Picture 641217797" descr="A screenshot of a computer&#10;&#10;Description automatically generated"/>
+                    <pic:cNvPicPr/>
+                  </pic:nvPicPr>
+                  <pic:blipFill>
+                    <a:blip r:embed="rId14">
+                      <a:extLst>
+                        <a:ext uri="{28A0092B-C50C-407E-A947-70E740481C1C}">
+                          <a14:useLocalDpi xmlns:a14="http://schemas.microsoft.com/office/drawing/2010/main" val="0"/>
+                        </a:ext>
+                      </a:extLst>
+                    </a:blip>
+                    <a:stretch>
+                      <a:fillRect/>
+                    </a:stretch>
+                  </pic:blipFill>
+                  <pic:spPr>
+                    <a:xfrm>
+                      <a:off x="0" y="0"/>
+                      <a:ext cx="5669280" cy="3188970"/>
+                    </a:xfrm>
+                    <a:prstGeom prst="rect">
+                      <a:avLst/>
+                    </a:prstGeom>
+                  </pic:spPr>
+                </pic:pic>
+              </a:graphicData>
+            </a:graphic>
+          </wp:inline>
+        </w:drawing>
+      </w:r>
+    </w:p>
+    <w:p>
+      <w:r>
+        <w:br w:type="page"/>
+      </w:r>
+    </w:p>
+    <w:p>
+      <w:pPr>
+        <w:pStyle w:val="Heading1"/>
+      </w:pPr>
+      <w:bookmarkStart w:id="8" w:name="_Toc863811810"/>
+      <w:r>
+        <w:lastRenderedPageBreak/>
+        <w:t>Website Details</w:t>
+      </w:r>
+      <w:bookmarkEnd w:id="8"/>
+      <w:r>
+        <w:t xml:space="preserve"> </w:t>
+      </w:r>
+    </w:p>
+    <w:p>
+      <w:pPr>
+        <w:pStyle w:val="Heading2"/>
+      </w:pPr>
+      <w:bookmarkStart w:id="9" w:name="_Toc222948745"/>
+      <w:r>
+        <w:t>Git Hub Repository</w:t>
+      </w:r>
+      <w:bookmarkEnd w:id="9"/>
+    </w:p>
+    <w:p>
+      <w:pPr>
+        <w:ind w:firstLine="720"/>
+      </w:pPr>
+      <w:hyperlink r:id="rId15">
+        <w:r>
+          <w:rPr>
+            <w:rStyle w:val="Hyperlink"/>
+          </w:rPr>
+          <w:t>https://github.com/iasssy/web-development-8</w:t>
+        </w:r>
+      </w:hyperlink>
+    </w:p>
+    <w:p>
+      <w:pPr>
+        <w:pStyle w:val="Heading2"/>
+      </w:pPr>
+      <w:bookmarkStart w:id="10" w:name="_Toc257302287"/>
+      <w:r>
+        <w:t>GOAL and description</w:t>
+      </w:r>
+      <w:bookmarkEnd w:id="10"/>
+    </w:p>
+    <w:p>
+      <w:pPr>
+        <w:ind w:firstLine="720"/>
+        <w:rPr>
+          <w:highlight w:val="yellow"/>
+        </w:rPr>
+      </w:pPr>
+      <w:r>
+        <w:rPr>
+          <w:highlight w:val="yellow"/>
+        </w:rPr>
+        <w:t>Overall Goal and purpose of the website description of website and additional feature and overall workflow</w:t>
+      </w:r>
+    </w:p>
+    <w:p>
+      <w:r>
+        <w:br w:type="page"/>
+      </w:r>
+    </w:p>
+    <w:p>
+      <w:pPr>
+        <w:ind w:firstLine="720"/>
+      </w:pPr>
+    </w:p>
+    <w:p>
+      <w:r>
+        <w:t xml:space="preserve">• Requirements </w:t>
+      </w:r>
+    </w:p>
+    <w:p>
+      <w:pPr>
+        <w:ind w:firstLine="720"/>
+      </w:pPr>
+      <w:r>
+        <w:t xml:space="preserve">o How have you met the requested requirements of your topic </w:t>
+      </w:r>
+    </w:p>
+    <w:p/>
+    <w:p>
+      <w:r>
+        <w:br w:type="page"/>
+      </w:r>
+    </w:p>
+    <w:p>
+      <w:pPr>
+        <w:pStyle w:val="Heading1"/>
+      </w:pPr>
+      <w:bookmarkStart w:id="11" w:name="_Toc550149377"/>
+      <w:r>
+        <w:lastRenderedPageBreak/>
+        <w:t>Communications</w:t>
+      </w:r>
+      <w:bookmarkEnd w:id="11"/>
+      <w:r>
+        <w:t xml:space="preserve"> </w:t>
+      </w:r>
+    </w:p>
+    <w:p>
+      <w:r>
+        <w:rPr>
+          <w:rStyle w:val="Heading3Char"/>
+        </w:rPr>
+        <w:t>Day 1</w:t>
+      </w:r>
+    </w:p>
+    <w:p>
+      <w:pPr>
+        <w:ind w:firstLine="720"/>
+      </w:pPr>
+      <w:r>
+        <w:t>We got acquainted with team member’s background.</w:t>
+      </w:r>
+    </w:p>
+    <w:p>
+      <w:pPr>
+        <w:ind w:firstLine="720"/>
+      </w:pPr>
+      <w:r>
+        <w:t xml:space="preserve">The tasks divided after the first meeting: </w:t>
+      </w:r>
+    </w:p>
+    <w:p>
+      <w:pPr>
+        <w:pStyle w:val="ListParagraph"/>
+        <w:numPr>
+          <w:ilvl w:val="0"/>
+          <w:numId w:val="8"/>
+        </w:numPr>
+      </w:pPr>
+      <w:r>
+        <w:t>Iana begins researching various To-Do List websites to gather insights for our project's database design, makes 3NF of database.</w:t>
+      </w:r>
+    </w:p>
+    <w:p>
+      <w:pPr>
+        <w:pStyle w:val="ListParagraph"/>
+        <w:numPr>
+          <w:ilvl w:val="0"/>
+          <w:numId w:val="8"/>
+        </w:numPr>
+      </w:pPr>
+      <w:r>
+        <w:t>Craig starts research on specific functionalities and started drafting the storyboard and flowchart to visualize the website's structure and user interactions.</w:t>
+      </w:r>
+    </w:p>
+    <w:p>
+      <w:r>
+        <w:rPr>
+          <w:rStyle w:val="Heading3Char"/>
+        </w:rPr>
+        <w:t>Day 2</w:t>
+      </w:r>
+    </w:p>
+    <w:p>
+      <w:r>
+        <w:br w:type="page"/>
+      </w:r>
+    </w:p>
+    <w:p>
+      <w:pPr>
+        <w:ind w:firstLine="720"/>
+      </w:pPr>
+    </w:p>
+    <w:p>
+      <w:r>
+        <w:t xml:space="preserve"> • Post-Mortem </w:t>
+      </w:r>
+    </w:p>
+    <w:p>
+      <w:pPr>
+        <w:ind w:firstLine="720"/>
+      </w:pPr>
+      <w:r>
+        <w:t xml:space="preserve">o What went wrong, what went right, what would you do different, how could you improve the website? </w:t>
+      </w:r>
+    </w:p>
+    <w:p>
+      <w:r>
+        <w:t xml:space="preserve">• Project Feedback </w:t>
+      </w:r>
+    </w:p>
+    <w:p>
+      <w:pPr>
+        <w:ind w:firstLine="720"/>
+      </w:pPr>
+      <w:r>
+        <w:t xml:space="preserve">o Overall impression of the project, ways to improve the project. </w:t>
+      </w:r>
+    </w:p>
+    <w:p>
+      <w:r>
+        <w:t xml:space="preserve"> </w:t>
+      </w:r>
+      <w:r>
+        <w:tab/>
+        <w:t>o This is a general question, not related to your website.</w:t>
+      </w:r>
+    </w:p>
+    <w:p/>
+    <w:p/>
     <w:sectPr>
+      <w:headerReference w:type="default" r:id="rId16"/>
+      <w:footerReference w:type="default" r:id="rId17"/>
+      <w:headerReference w:type="first" r:id="rId18"/>
+      <w:footerReference w:type="first" r:id="rId19"/>
       <w:pgSz w:w="12240" w:h="15840"/>
       <w:pgMar w:top="1440" w:right="1440" w:bottom="1440" w:left="1440" w:header="708" w:footer="708" w:gutter="0"/>
       <w:cols w:space="708"/>
+      <w:titlePg/>
       <w:docGrid w:linePitch="360"/>
     </w:sectPr>
   </w:body>
 </w:document>
+</file>
+
+<file path=word/footer1.xml><?xml version="1.0" encoding="utf-8"?>
+<w:ftr xmlns:wpc="http://schemas.microsoft.com/office/word/2010/wordprocessingCanvas" xmlns:cx="http://schemas.microsoft.com/office/drawing/2014/chartex" xmlns:cx1="http://schemas.microsoft.com/office/drawing/2015/9/8/chartex" xmlns:cx2="http://schemas.microsoft.com/office/drawing/2015/10/21/chartex" xmlns:cx3="http://schemas.microsoft.com/office/drawing/2016/5/9/chartex" xmlns:cx4="http://schemas.microsoft.com/office/drawing/2016/5/10/chartex" xmlns:cx5="http://schemas.microsoft.com/office/drawing/2016/5/11/chartex" xmlns:cx6="http://schemas.microsoft.com/office/drawing/2016/5/12/chartex" xmlns:cx7="http://schemas.microsoft.com/office/drawing/2016/5/13/chartex" xmlns:cx8="http://schemas.microsoft.com/office/drawing/2016/5/14/chartex" xmlns:mc="http://schemas.openxmlformats.org/markup-compatibility/2006" xmlns:aink="http://schemas.microsoft.com/office/drawing/2016/ink" xmlns:am3d="http://schemas.microsoft.com/office/drawing/2017/model3d" xmlns:o="urn:schemas-microsoft-com:office:office" xmlns:oel="http://schemas.microsoft.com/office/2019/extlst" xmlns:r="http://schemas.openxmlformats.org/officeDocument/2006/relationships" xmlns:m="http://schemas.openxmlformats.org/officeDocument/2006/math" xmlns:v="urn:schemas-microsoft-com:vml" xmlns:wp14="http://schemas.microsoft.com/office/word/2010/wordprocessingDrawing" xmlns:wp="http://schemas.openxmlformats.org/drawingml/2006/wordprocessingDrawing" xmlns:w10="urn:schemas-microsoft-com:office:word" xmlns:w="http://schemas.openxmlformats.org/wordprocessingml/2006/main" xmlns:w14="http://schemas.microsoft.com/office/word/2010/wordml" xmlns:w15="http://schemas.microsoft.com/office/word/2012/wordml" xmlns:w16cex="http://schemas.microsoft.com/office/word/2018/wordml/cex" xmlns:w16cid="http://schemas.microsoft.com/office/word/2016/wordml/cid" xmlns:w16="http://schemas.microsoft.com/office/word/2018/wordml" xmlns:w16du="http://schemas.microsoft.com/office/word/2023/wordml/word16du" xmlns:w16sdtdh="http://schemas.microsoft.com/office/word/2020/wordml/sdtdatahash" xmlns:w16se="http://schemas.microsoft.com/office/word/2015/wordml/symex" xmlns:wpg="http://schemas.microsoft.com/office/word/2010/wordprocessingGroup" xmlns:wpi="http://schemas.microsoft.com/office/word/2010/wordprocessingInk" xmlns:wne="http://schemas.microsoft.com/office/word/2006/wordml" xmlns:wps="http://schemas.microsoft.com/office/word/2010/wordprocessingShape" mc:Ignorable="w14 w15 w16se w16cid w16 w16cex w16sdtdh w16du wp14">
+  <w:tbl>
+    <w:tblPr>
+      <w:tblW w:w="0" w:type="auto"/>
+      <w:tblLayout w:type="fixed"/>
+      <w:tblLook w:val="06A0" w:firstRow="1" w:lastRow="0" w:firstColumn="1" w:lastColumn="0" w:noHBand="1" w:noVBand="1"/>
+    </w:tblPr>
+    <w:tblGrid>
+      <w:gridCol w:w="3120"/>
+      <w:gridCol w:w="3120"/>
+      <w:gridCol w:w="3120"/>
+    </w:tblGrid>
+    <w:tr>
+      <w:trPr>
+        <w:trHeight w:val="300"/>
+      </w:trPr>
+      <w:tc>
+        <w:tcPr>
+          <w:tcW w:w="3120" w:type="dxa"/>
+        </w:tcPr>
+        <w:p>
+          <w:pPr>
+            <w:pStyle w:val="Header"/>
+            <w:ind w:left="-115"/>
+          </w:pPr>
+        </w:p>
+      </w:tc>
+      <w:tc>
+        <w:tcPr>
+          <w:tcW w:w="3120" w:type="dxa"/>
+        </w:tcPr>
+        <w:p>
+          <w:pPr>
+            <w:pStyle w:val="Header"/>
+            <w:jc w:val="center"/>
+            <w:rPr>
+              <w:rFonts w:ascii="Aptos" w:eastAsia="Aptos" w:hAnsi="Aptos" w:cs="Aptos"/>
+              <w:color w:val="000000" w:themeColor="text1"/>
+            </w:rPr>
+          </w:pPr>
+          <w:r>
+            <w:rPr>
+              <w:rFonts w:ascii="Aptos" w:eastAsia="Aptos" w:hAnsi="Aptos" w:cs="Aptos"/>
+              <w:color w:val="000000" w:themeColor="text1"/>
+            </w:rPr>
+            <w:fldChar w:fldCharType="begin"/>
+          </w:r>
+          <w:r>
+            <w:instrText>PAGE</w:instrText>
+          </w:r>
+          <w:r>
+            <w:fldChar w:fldCharType="separate"/>
+          </w:r>
+          <w:r>
+            <w:rPr>
+              <w:noProof/>
+            </w:rPr>
+            <w:t>2</w:t>
+          </w:r>
+          <w:r>
+            <w:rPr>
+              <w:rFonts w:ascii="Aptos" w:eastAsia="Aptos" w:hAnsi="Aptos" w:cs="Aptos"/>
+              <w:color w:val="000000" w:themeColor="text1"/>
+            </w:rPr>
+            <w:fldChar w:fldCharType="end"/>
+          </w:r>
+        </w:p>
+      </w:tc>
+      <w:tc>
+        <w:tcPr>
+          <w:tcW w:w="3120" w:type="dxa"/>
+        </w:tcPr>
+        <w:p>
+          <w:pPr>
+            <w:pStyle w:val="Header"/>
+            <w:ind w:right="-115"/>
+            <w:jc w:val="right"/>
+          </w:pPr>
+        </w:p>
+      </w:tc>
+    </w:tr>
+  </w:tbl>
+  <w:p>
+    <w:pPr>
+      <w:pStyle w:val="Footer"/>
+    </w:pPr>
+  </w:p>
+</w:ftr>
+</file>
+
+<file path=word/footer2.xml><?xml version="1.0" encoding="utf-8"?>
+<w:ftr xmlns:wpc="http://schemas.microsoft.com/office/word/2010/wordprocessingCanvas" xmlns:cx="http://schemas.microsoft.com/office/drawing/2014/chartex" xmlns:cx1="http://schemas.microsoft.com/office/drawing/2015/9/8/chartex" xmlns:cx2="http://schemas.microsoft.com/office/drawing/2015/10/21/chartex" xmlns:cx3="http://schemas.microsoft.com/office/drawing/2016/5/9/chartex" xmlns:cx4="http://schemas.microsoft.com/office/drawing/2016/5/10/chartex" xmlns:cx5="http://schemas.microsoft.com/office/drawing/2016/5/11/chartex" xmlns:cx6="http://schemas.microsoft.com/office/drawing/2016/5/12/chartex" xmlns:cx7="http://schemas.microsoft.com/office/drawing/2016/5/13/chartex" xmlns:cx8="http://schemas.microsoft.com/office/drawing/2016/5/14/chartex" xmlns:mc="http://schemas.openxmlformats.org/markup-compatibility/2006" xmlns:aink="http://schemas.microsoft.com/office/drawing/2016/ink" xmlns:am3d="http://schemas.microsoft.com/office/drawing/2017/model3d" xmlns:o="urn:schemas-microsoft-com:office:office" xmlns:oel="http://schemas.microsoft.com/office/2019/extlst" xmlns:r="http://schemas.openxmlformats.org/officeDocument/2006/relationships" xmlns:m="http://schemas.openxmlformats.org/officeDocument/2006/math" xmlns:v="urn:schemas-microsoft-com:vml" xmlns:wp14="http://schemas.microsoft.com/office/word/2010/wordprocessingDrawing" xmlns:wp="http://schemas.openxmlformats.org/drawingml/2006/wordprocessingDrawing" xmlns:w10="urn:schemas-microsoft-com:office:word" xmlns:w="http://schemas.openxmlformats.org/wordprocessingml/2006/main" xmlns:w14="http://schemas.microsoft.com/office/word/2010/wordml" xmlns:w15="http://schemas.microsoft.com/office/word/2012/wordml" xmlns:w16cex="http://schemas.microsoft.com/office/word/2018/wordml/cex" xmlns:w16cid="http://schemas.microsoft.com/office/word/2016/wordml/cid" xmlns:w16="http://schemas.microsoft.com/office/word/2018/wordml" xmlns:w16du="http://schemas.microsoft.com/office/word/2023/wordml/word16du" xmlns:w16sdtdh="http://schemas.microsoft.com/office/word/2020/wordml/sdtdatahash" xmlns:w16se="http://schemas.microsoft.com/office/word/2015/wordml/symex" xmlns:wpg="http://schemas.microsoft.com/office/word/2010/wordprocessingGroup" xmlns:wpi="http://schemas.microsoft.com/office/word/2010/wordprocessingInk" xmlns:wne="http://schemas.microsoft.com/office/word/2006/wordml" xmlns:wps="http://schemas.microsoft.com/office/word/2010/wordprocessingShape" mc:Ignorable="w14 w15 w16se w16cid w16 w16cex w16sdtdh w16du wp14">
+  <w:tbl>
+    <w:tblPr>
+      <w:tblW w:w="0" w:type="auto"/>
+      <w:tblLayout w:type="fixed"/>
+      <w:tblLook w:val="06A0" w:firstRow="1" w:lastRow="0" w:firstColumn="1" w:lastColumn="0" w:noHBand="1" w:noVBand="1"/>
+    </w:tblPr>
+    <w:tblGrid>
+      <w:gridCol w:w="3120"/>
+      <w:gridCol w:w="3120"/>
+      <w:gridCol w:w="3120"/>
+    </w:tblGrid>
+    <w:tr>
+      <w:trPr>
+        <w:trHeight w:val="300"/>
+      </w:trPr>
+      <w:tc>
+        <w:tcPr>
+          <w:tcW w:w="3120" w:type="dxa"/>
+        </w:tcPr>
+        <w:p>
+          <w:pPr>
+            <w:pStyle w:val="Header"/>
+            <w:ind w:left="-115"/>
+          </w:pPr>
+        </w:p>
+      </w:tc>
+      <w:tc>
+        <w:tcPr>
+          <w:tcW w:w="3120" w:type="dxa"/>
+        </w:tcPr>
+        <w:p>
+          <w:pPr>
+            <w:pStyle w:val="Header"/>
+            <w:jc w:val="center"/>
+          </w:pPr>
+        </w:p>
+      </w:tc>
+      <w:tc>
+        <w:tcPr>
+          <w:tcW w:w="3120" w:type="dxa"/>
+        </w:tcPr>
+        <w:p>
+          <w:pPr>
+            <w:pStyle w:val="Header"/>
+            <w:ind w:right="-115"/>
+            <w:jc w:val="right"/>
+          </w:pPr>
+        </w:p>
+      </w:tc>
+    </w:tr>
+  </w:tbl>
+  <w:p>
+    <w:pPr>
+      <w:pStyle w:val="Footer"/>
+    </w:pPr>
+  </w:p>
+</w:ftr>
+</file>
+
+<file path=word/header1.xml><?xml version="1.0" encoding="utf-8"?>
+<w:hdr xmlns:wpc="http://schemas.microsoft.com/office/word/2010/wordprocessingCanvas" xmlns:cx="http://schemas.microsoft.com/office/drawing/2014/chartex" xmlns:cx1="http://schemas.microsoft.com/office/drawing/2015/9/8/chartex" xmlns:cx2="http://schemas.microsoft.com/office/drawing/2015/10/21/chartex" xmlns:cx3="http://schemas.microsoft.com/office/drawing/2016/5/9/chartex" xmlns:cx4="http://schemas.microsoft.com/office/drawing/2016/5/10/chartex" xmlns:cx5="http://schemas.microsoft.com/office/drawing/2016/5/11/chartex" xmlns:cx6="http://schemas.microsoft.com/office/drawing/2016/5/12/chartex" xmlns:cx7="http://schemas.microsoft.com/office/drawing/2016/5/13/chartex" xmlns:cx8="http://schemas.microsoft.com/office/drawing/2016/5/14/chartex" xmlns:mc="http://schemas.openxmlformats.org/markup-compatibility/2006" xmlns:aink="http://schemas.microsoft.com/office/drawing/2016/ink" xmlns:am3d="http://schemas.microsoft.com/office/drawing/2017/model3d" xmlns:o="urn:schemas-microsoft-com:office:office" xmlns:oel="http://schemas.microsoft.com/office/2019/extlst" xmlns:r="http://schemas.openxmlformats.org/officeDocument/2006/relationships" xmlns:m="http://schemas.openxmlformats.org/officeDocument/2006/math" xmlns:v="urn:schemas-microsoft-com:vml" xmlns:wp14="http://schemas.microsoft.com/office/word/2010/wordprocessingDrawing" xmlns:wp="http://schemas.openxmlformats.org/drawingml/2006/wordprocessingDrawing" xmlns:w10="urn:schemas-microsoft-com:office:word" xmlns:w="http://schemas.openxmlformats.org/wordprocessingml/2006/main" xmlns:w14="http://schemas.microsoft.com/office/word/2010/wordml" xmlns:w15="http://schemas.microsoft.com/office/word/2012/wordml" xmlns:w16cex="http://schemas.microsoft.com/office/word/2018/wordml/cex" xmlns:w16cid="http://schemas.microsoft.com/office/word/2016/wordml/cid" xmlns:w16="http://schemas.microsoft.com/office/word/2018/wordml" xmlns:w16du="http://schemas.microsoft.com/office/word/2023/wordml/word16du" xmlns:w16sdtdh="http://schemas.microsoft.com/office/word/2020/wordml/sdtdatahash" xmlns:w16se="http://schemas.microsoft.com/office/word/2015/wordml/symex" xmlns:wpg="http://schemas.microsoft.com/office/word/2010/wordprocessingGroup" xmlns:wpi="http://schemas.microsoft.com/office/word/2010/wordprocessingInk" xmlns:wne="http://schemas.microsoft.com/office/word/2006/wordml" xmlns:wps="http://schemas.microsoft.com/office/word/2010/wordprocessingShape" mc:Ignorable="w14 w15 w16se w16cid w16 w16cex w16sdtdh w16du wp14">
+  <w:tbl>
+    <w:tblPr>
+      <w:tblW w:w="0" w:type="auto"/>
+      <w:tblLayout w:type="fixed"/>
+      <w:tblLook w:val="06A0" w:firstRow="1" w:lastRow="0" w:firstColumn="1" w:lastColumn="0" w:noHBand="1" w:noVBand="1"/>
+    </w:tblPr>
+    <w:tblGrid>
+      <w:gridCol w:w="3120"/>
+      <w:gridCol w:w="3120"/>
+      <w:gridCol w:w="3120"/>
+    </w:tblGrid>
+    <w:tr>
+      <w:trPr>
+        <w:trHeight w:val="300"/>
+      </w:trPr>
+      <w:tc>
+        <w:tcPr>
+          <w:tcW w:w="3120" w:type="dxa"/>
+        </w:tcPr>
+        <w:p>
+          <w:pPr>
+            <w:pStyle w:val="Header"/>
+            <w:ind w:left="-115"/>
+          </w:pPr>
+        </w:p>
+      </w:tc>
+      <w:tc>
+        <w:tcPr>
+          <w:tcW w:w="3120" w:type="dxa"/>
+        </w:tcPr>
+        <w:p>
+          <w:pPr>
+            <w:pStyle w:val="Header"/>
+            <w:jc w:val="center"/>
+          </w:pPr>
+        </w:p>
+      </w:tc>
+      <w:tc>
+        <w:tcPr>
+          <w:tcW w:w="3120" w:type="dxa"/>
+        </w:tcPr>
+        <w:p>
+          <w:pPr>
+            <w:pStyle w:val="Header"/>
+            <w:ind w:right="-115"/>
+            <w:jc w:val="right"/>
+          </w:pPr>
+        </w:p>
+      </w:tc>
+    </w:tr>
+  </w:tbl>
+  <w:p>
+    <w:pPr>
+      <w:pStyle w:val="Header"/>
+    </w:pPr>
+  </w:p>
+</w:hdr>
+</file>
+
+<file path=word/header2.xml><?xml version="1.0" encoding="utf-8"?>
+<w:hdr xmlns:wpc="http://schemas.microsoft.com/office/word/2010/wordprocessingCanvas" xmlns:cx="http://schemas.microsoft.com/office/drawing/2014/chartex" xmlns:cx1="http://schemas.microsoft.com/office/drawing/2015/9/8/chartex" xmlns:cx2="http://schemas.microsoft.com/office/drawing/2015/10/21/chartex" xmlns:cx3="http://schemas.microsoft.com/office/drawing/2016/5/9/chartex" xmlns:cx4="http://schemas.microsoft.com/office/drawing/2016/5/10/chartex" xmlns:cx5="http://schemas.microsoft.com/office/drawing/2016/5/11/chartex" xmlns:cx6="http://schemas.microsoft.com/office/drawing/2016/5/12/chartex" xmlns:cx7="http://schemas.microsoft.com/office/drawing/2016/5/13/chartex" xmlns:cx8="http://schemas.microsoft.com/office/drawing/2016/5/14/chartex" xmlns:mc="http://schemas.openxmlformats.org/markup-compatibility/2006" xmlns:aink="http://schemas.microsoft.com/office/drawing/2016/ink" xmlns:am3d="http://schemas.microsoft.com/office/drawing/2017/model3d" xmlns:o="urn:schemas-microsoft-com:office:office" xmlns:oel="http://schemas.microsoft.com/office/2019/extlst" xmlns:r="http://schemas.openxmlformats.org/officeDocument/2006/relationships" xmlns:m="http://schemas.openxmlformats.org/officeDocument/2006/math" xmlns:v="urn:schemas-microsoft-com:vml" xmlns:wp14="http://schemas.microsoft.com/office/word/2010/wordprocessingDrawing" xmlns:wp="http://schemas.openxmlformats.org/drawingml/2006/wordprocessingDrawing" xmlns:w10="urn:schemas-microsoft-com:office:word" xmlns:w="http://schemas.openxmlformats.org/wordprocessingml/2006/main" xmlns:w14="http://schemas.microsoft.com/office/word/2010/wordml" xmlns:w15="http://schemas.microsoft.com/office/word/2012/wordml" xmlns:w16cex="http://schemas.microsoft.com/office/word/2018/wordml/cex" xmlns:w16cid="http://schemas.microsoft.com/office/word/2016/wordml/cid" xmlns:w16="http://schemas.microsoft.com/office/word/2018/wordml" xmlns:w16du="http://schemas.microsoft.com/office/word/2023/wordml/word16du" xmlns:w16sdtdh="http://schemas.microsoft.com/office/word/2020/wordml/sdtdatahash" xmlns:w16se="http://schemas.microsoft.com/office/word/2015/wordml/symex" xmlns:wpg="http://schemas.microsoft.com/office/word/2010/wordprocessingGroup" xmlns:wpi="http://schemas.microsoft.com/office/word/2010/wordprocessingInk" xmlns:wne="http://schemas.microsoft.com/office/word/2006/wordml" xmlns:wps="http://schemas.microsoft.com/office/word/2010/wordprocessingShape" mc:Ignorable="w14 w15 w16se w16cid w16 w16cex w16sdtdh w16du wp14">
+  <w:tbl>
+    <w:tblPr>
+      <w:tblW w:w="0" w:type="auto"/>
+      <w:tblLayout w:type="fixed"/>
+      <w:tblLook w:val="06A0" w:firstRow="1" w:lastRow="0" w:firstColumn="1" w:lastColumn="0" w:noHBand="1" w:noVBand="1"/>
+    </w:tblPr>
+    <w:tblGrid>
+      <w:gridCol w:w="3120"/>
+      <w:gridCol w:w="3120"/>
+      <w:gridCol w:w="3120"/>
+    </w:tblGrid>
+    <w:tr>
+      <w:trPr>
+        <w:trHeight w:val="300"/>
+      </w:trPr>
+      <w:tc>
+        <w:tcPr>
+          <w:tcW w:w="3120" w:type="dxa"/>
+        </w:tcPr>
+        <w:p>
+          <w:pPr>
+            <w:pStyle w:val="Header"/>
+            <w:ind w:left="-115"/>
+          </w:pPr>
+        </w:p>
+      </w:tc>
+      <w:tc>
+        <w:tcPr>
+          <w:tcW w:w="3120" w:type="dxa"/>
+        </w:tcPr>
+        <w:p>
+          <w:pPr>
+            <w:pStyle w:val="Header"/>
+            <w:jc w:val="center"/>
+          </w:pPr>
+        </w:p>
+      </w:tc>
+      <w:tc>
+        <w:tcPr>
+          <w:tcW w:w="3120" w:type="dxa"/>
+        </w:tcPr>
+        <w:p>
+          <w:pPr>
+            <w:pStyle w:val="Header"/>
+            <w:ind w:right="-115"/>
+            <w:jc w:val="right"/>
+          </w:pPr>
+        </w:p>
+      </w:tc>
+    </w:tr>
+  </w:tbl>
+  <w:p>
+    <w:pPr>
+      <w:pStyle w:val="Header"/>
+    </w:pPr>
+  </w:p>
+</w:hdr>
+</file>
+
+<file path=word/numbering.xml><?xml version="1.0" encoding="utf-8"?>
+<w:numbering xmlns:wpc="http://schemas.microsoft.com/office/word/2010/wordprocessingCanvas" xmlns:cx="http://schemas.microsoft.com/office/drawing/2014/chartex" xmlns:cx1="http://schemas.microsoft.com/office/drawing/2015/9/8/chartex" xmlns:cx2="http://schemas.microsoft.com/office/drawing/2015/10/21/chartex" xmlns:cx3="http://schemas.microsoft.com/office/drawing/2016/5/9/chartex" xmlns:cx4="http://schemas.microsoft.com/office/drawing/2016/5/10/chartex" xmlns:cx5="http://schemas.microsoft.com/office/drawing/2016/5/11/chartex" xmlns:cx6="http://schemas.microsoft.com/office/drawing/2016/5/12/chartex" xmlns:cx7="http://schemas.microsoft.com/office/drawing/2016/5/13/chartex" xmlns:cx8="http://schemas.microsoft.com/office/drawing/2016/5/14/chartex" xmlns:mc="http://schemas.openxmlformats.org/markup-compatibility/2006" xmlns:aink="http://schemas.microsoft.com/office/drawing/2016/ink" xmlns:am3d="http://schemas.microsoft.com/office/drawing/2017/model3d" xmlns:o="urn:schemas-microsoft-com:office:office" xmlns:oel="http://schemas.microsoft.com/office/2019/extlst" xmlns:r="http://schemas.openxmlformats.org/officeDocument/2006/relationships" xmlns:m="http://schemas.openxmlformats.org/officeDocument/2006/math" xmlns:v="urn:schemas-microsoft-com:vml" xmlns:wp14="http://schemas.microsoft.com/office/word/2010/wordprocessingDrawing" xmlns:wp="http://schemas.openxmlformats.org/drawingml/2006/wordprocessingDrawing" xmlns:w10="urn:schemas-microsoft-com:office:word" xmlns:w="http://schemas.openxmlformats.org/wordprocessingml/2006/main" xmlns:w14="http://schemas.microsoft.com/office/word/2010/wordml" xmlns:w15="http://schemas.microsoft.com/office/word/2012/wordml" xmlns:w16cex="http://schemas.microsoft.com/office/word/2018/wordml/cex" xmlns:w16cid="http://schemas.microsoft.com/office/word/2016/wordml/cid" xmlns:w16="http://schemas.microsoft.com/office/word/2018/wordml" xmlns:w16du="http://schemas.microsoft.com/office/word/2023/wordml/word16du" xmlns:w16sdtdh="http://schemas.microsoft.com/office/word/2020/wordml/sdtdatahash" xmlns:w16se="http://schemas.microsoft.com/office/word/2015/wordml/symex" xmlns:wpg="http://schemas.microsoft.com/office/word/2010/wordprocessingGroup" xmlns:wpi="http://schemas.microsoft.com/office/word/2010/wordprocessingInk" xmlns:wne="http://schemas.microsoft.com/office/word/2006/wordml" xmlns:wps="http://schemas.microsoft.com/office/word/2010/wordprocessingShape" mc:Ignorable="w14 w15 w16se w16cid w16 w16cex w16sdtdh w16du wp14">
+  <w:abstractNum w:abstractNumId="0" w15:restartNumberingAfterBreak="0">
+    <w:nsid w:val="06226668"/>
+    <w:multiLevelType w:val="hybridMultilevel"/>
+    <w:tmpl w:val="FFFFFFFF"/>
+    <w:lvl w:ilvl="0" w:tplc="30CC7970">
+      <w:start w:val="1"/>
+      <w:numFmt w:val="decimal"/>
+      <w:lvlText w:val="%1."/>
+      <w:lvlJc w:val="left"/>
+      <w:pPr>
+        <w:ind w:left="720" w:hanging="360"/>
+      </w:pPr>
+    </w:lvl>
+    <w:lvl w:ilvl="1" w:tplc="42701FD0">
+      <w:start w:val="1"/>
+      <w:numFmt w:val="lowerLetter"/>
+      <w:lvlText w:val="%2."/>
+      <w:lvlJc w:val="left"/>
+      <w:pPr>
+        <w:ind w:left="1440" w:hanging="360"/>
+      </w:pPr>
+    </w:lvl>
+    <w:lvl w:ilvl="2" w:tplc="DF5A37E8">
+      <w:start w:val="1"/>
+      <w:numFmt w:val="lowerRoman"/>
+      <w:lvlText w:val="%3."/>
+      <w:lvlJc w:val="right"/>
+      <w:pPr>
+        <w:ind w:left="2160" w:hanging="180"/>
+      </w:pPr>
+    </w:lvl>
+    <w:lvl w:ilvl="3" w:tplc="12DAA2DA">
+      <w:start w:val="1"/>
+      <w:numFmt w:val="decimal"/>
+      <w:lvlText w:val="%4."/>
+      <w:lvlJc w:val="left"/>
+      <w:pPr>
+        <w:ind w:left="2880" w:hanging="360"/>
+      </w:pPr>
+    </w:lvl>
+    <w:lvl w:ilvl="4" w:tplc="01043584">
+      <w:start w:val="1"/>
+      <w:numFmt w:val="lowerLetter"/>
+      <w:lvlText w:val="%5."/>
+      <w:lvlJc w:val="left"/>
+      <w:pPr>
+        <w:ind w:left="3600" w:hanging="360"/>
+      </w:pPr>
+    </w:lvl>
+    <w:lvl w:ilvl="5" w:tplc="5C22E9CA">
+      <w:start w:val="1"/>
+      <w:numFmt w:val="lowerRoman"/>
+      <w:lvlText w:val="%6."/>
+      <w:lvlJc w:val="right"/>
+      <w:pPr>
+        <w:ind w:left="4320" w:hanging="180"/>
+      </w:pPr>
+    </w:lvl>
+    <w:lvl w:ilvl="6" w:tplc="687829AC">
+      <w:start w:val="1"/>
+      <w:numFmt w:val="decimal"/>
+      <w:lvlText w:val="%7."/>
+      <w:lvlJc w:val="left"/>
+      <w:pPr>
+        <w:ind w:left="5040" w:hanging="360"/>
+      </w:pPr>
+    </w:lvl>
+    <w:lvl w:ilvl="7" w:tplc="09EAA85E">
+      <w:start w:val="1"/>
+      <w:numFmt w:val="lowerLetter"/>
+      <w:lvlText w:val="%8."/>
+      <w:lvlJc w:val="left"/>
+      <w:pPr>
+        <w:ind w:left="5760" w:hanging="360"/>
+      </w:pPr>
+    </w:lvl>
+    <w:lvl w:ilvl="8" w:tplc="A210AAA4">
+      <w:start w:val="1"/>
+      <w:numFmt w:val="lowerRoman"/>
+      <w:lvlText w:val="%9."/>
+      <w:lvlJc w:val="right"/>
+      <w:pPr>
+        <w:ind w:left="6480" w:hanging="180"/>
+      </w:pPr>
+    </w:lvl>
+  </w:abstractNum>
+  <w:abstractNum w:abstractNumId="1" w15:restartNumberingAfterBreak="0">
+    <w:nsid w:val="1CF92CD4"/>
+    <w:multiLevelType w:val="hybridMultilevel"/>
+    <w:tmpl w:val="D3ECAE4E"/>
+    <w:lvl w:ilvl="0" w:tplc="10090001">
+      <w:start w:val="1"/>
+      <w:numFmt w:val="bullet"/>
+      <w:lvlText w:val=""/>
+      <w:lvlJc w:val="left"/>
+      <w:pPr>
+        <w:ind w:left="720" w:hanging="360"/>
+      </w:pPr>
+      <w:rPr>
+        <w:rFonts w:ascii="Symbol" w:hAnsi="Symbol" w:hint="default"/>
+      </w:rPr>
+    </w:lvl>
+    <w:lvl w:ilvl="1" w:tplc="10090003" w:tentative="1">
+      <w:start w:val="1"/>
+      <w:numFmt w:val="bullet"/>
+      <w:lvlText w:val="o"/>
+      <w:lvlJc w:val="left"/>
+      <w:pPr>
+        <w:ind w:left="1440" w:hanging="360"/>
+      </w:pPr>
+      <w:rPr>
+        <w:rFonts w:ascii="Courier New" w:hAnsi="Courier New" w:cs="Courier New" w:hint="default"/>
+      </w:rPr>
+    </w:lvl>
+    <w:lvl w:ilvl="2" w:tplc="10090005" w:tentative="1">
+      <w:start w:val="1"/>
+      <w:numFmt w:val="bullet"/>
+      <w:lvlText w:val=""/>
+      <w:lvlJc w:val="left"/>
+      <w:pPr>
+        <w:ind w:left="2160" w:hanging="360"/>
+      </w:pPr>
+      <w:rPr>
+        <w:rFonts w:ascii="Wingdings" w:hAnsi="Wingdings" w:hint="default"/>
+      </w:rPr>
+    </w:lvl>
+    <w:lvl w:ilvl="3" w:tplc="10090001" w:tentative="1">
+      <w:start w:val="1"/>
+      <w:numFmt w:val="bullet"/>
+      <w:lvlText w:val=""/>
+      <w:lvlJc w:val="left"/>
+      <w:pPr>
+        <w:ind w:left="2880" w:hanging="360"/>
+      </w:pPr>
+      <w:rPr>
+        <w:rFonts w:ascii="Symbol" w:hAnsi="Symbol" w:hint="default"/>
+      </w:rPr>
+    </w:lvl>
+    <w:lvl w:ilvl="4" w:tplc="10090003" w:tentative="1">
+      <w:start w:val="1"/>
+      <w:numFmt w:val="bullet"/>
+      <w:lvlText w:val="o"/>
+      <w:lvlJc w:val="left"/>
+      <w:pPr>
+        <w:ind w:left="3600" w:hanging="360"/>
+      </w:pPr>
+      <w:rPr>
+        <w:rFonts w:ascii="Courier New" w:hAnsi="Courier New" w:cs="Courier New" w:hint="default"/>
+      </w:rPr>
+    </w:lvl>
+    <w:lvl w:ilvl="5" w:tplc="10090005" w:tentative="1">
+      <w:start w:val="1"/>
+      <w:numFmt w:val="bullet"/>
+      <w:lvlText w:val=""/>
+      <w:lvlJc w:val="left"/>
+      <w:pPr>
+        <w:ind w:left="4320" w:hanging="360"/>
+      </w:pPr>
+      <w:rPr>
+        <w:rFonts w:ascii="Wingdings" w:hAnsi="Wingdings" w:hint="default"/>
+      </w:rPr>
+    </w:lvl>
+    <w:lvl w:ilvl="6" w:tplc="10090001" w:tentative="1">
+      <w:start w:val="1"/>
+      <w:numFmt w:val="bullet"/>
+      <w:lvlText w:val=""/>
+      <w:lvlJc w:val="left"/>
+      <w:pPr>
+        <w:ind w:left="5040" w:hanging="360"/>
+      </w:pPr>
+      <w:rPr>
+        <w:rFonts w:ascii="Symbol" w:hAnsi="Symbol" w:hint="default"/>
+      </w:rPr>
+    </w:lvl>
+    <w:lvl w:ilvl="7" w:tplc="10090003" w:tentative="1">
+      <w:start w:val="1"/>
+      <w:numFmt w:val="bullet"/>
+      <w:lvlText w:val="o"/>
+      <w:lvlJc w:val="left"/>
+      <w:pPr>
+        <w:ind w:left="5760" w:hanging="360"/>
+      </w:pPr>
+      <w:rPr>
+        <w:rFonts w:ascii="Courier New" w:hAnsi="Courier New" w:cs="Courier New" w:hint="default"/>
+      </w:rPr>
+    </w:lvl>
+    <w:lvl w:ilvl="8" w:tplc="10090005" w:tentative="1">
+      <w:start w:val="1"/>
+      <w:numFmt w:val="bullet"/>
+      <w:lvlText w:val=""/>
+      <w:lvlJc w:val="left"/>
+      <w:pPr>
+        <w:ind w:left="6480" w:hanging="360"/>
+      </w:pPr>
+      <w:rPr>
+        <w:rFonts w:ascii="Wingdings" w:hAnsi="Wingdings" w:hint="default"/>
+      </w:rPr>
+    </w:lvl>
+  </w:abstractNum>
+  <w:abstractNum w:abstractNumId="2" w15:restartNumberingAfterBreak="0">
+    <w:nsid w:val="28253D7A"/>
+    <w:multiLevelType w:val="hybridMultilevel"/>
+    <w:tmpl w:val="40C065A4"/>
+    <w:lvl w:ilvl="0" w:tplc="10090001">
+      <w:start w:val="1"/>
+      <w:numFmt w:val="bullet"/>
+      <w:lvlText w:val=""/>
+      <w:lvlJc w:val="left"/>
+      <w:pPr>
+        <w:ind w:left="720" w:hanging="360"/>
+      </w:pPr>
+      <w:rPr>
+        <w:rFonts w:ascii="Symbol" w:hAnsi="Symbol" w:hint="default"/>
+      </w:rPr>
+    </w:lvl>
+    <w:lvl w:ilvl="1" w:tplc="10090003" w:tentative="1">
+      <w:start w:val="1"/>
+      <w:numFmt w:val="bullet"/>
+      <w:lvlText w:val="o"/>
+      <w:lvlJc w:val="left"/>
+      <w:pPr>
+        <w:ind w:left="1440" w:hanging="360"/>
+      </w:pPr>
+      <w:rPr>
+        <w:rFonts w:ascii="Courier New" w:hAnsi="Courier New" w:cs="Courier New" w:hint="default"/>
+      </w:rPr>
+    </w:lvl>
+    <w:lvl w:ilvl="2" w:tplc="10090005" w:tentative="1">
+      <w:start w:val="1"/>
+      <w:numFmt w:val="bullet"/>
+      <w:lvlText w:val=""/>
+      <w:lvlJc w:val="left"/>
+      <w:pPr>
+        <w:ind w:left="2160" w:hanging="360"/>
+      </w:pPr>
+      <w:rPr>
+        <w:rFonts w:ascii="Wingdings" w:hAnsi="Wingdings" w:hint="default"/>
+      </w:rPr>
+    </w:lvl>
+    <w:lvl w:ilvl="3" w:tplc="10090001" w:tentative="1">
+      <w:start w:val="1"/>
+      <w:numFmt w:val="bullet"/>
+      <w:lvlText w:val=""/>
+      <w:lvlJc w:val="left"/>
+      <w:pPr>
+        <w:ind w:left="2880" w:hanging="360"/>
+      </w:pPr>
+      <w:rPr>
+        <w:rFonts w:ascii="Symbol" w:hAnsi="Symbol" w:hint="default"/>
+      </w:rPr>
+    </w:lvl>
+    <w:lvl w:ilvl="4" w:tplc="10090003" w:tentative="1">
+      <w:start w:val="1"/>
+      <w:numFmt w:val="bullet"/>
+      <w:lvlText w:val="o"/>
+      <w:lvlJc w:val="left"/>
+      <w:pPr>
+        <w:ind w:left="3600" w:hanging="360"/>
+      </w:pPr>
+      <w:rPr>
+        <w:rFonts w:ascii="Courier New" w:hAnsi="Courier New" w:cs="Courier New" w:hint="default"/>
+      </w:rPr>
+    </w:lvl>
+    <w:lvl w:ilvl="5" w:tplc="10090005" w:tentative="1">
+      <w:start w:val="1"/>
+      <w:numFmt w:val="bullet"/>
+      <w:lvlText w:val=""/>
+      <w:lvlJc w:val="left"/>
+      <w:pPr>
+        <w:ind w:left="4320" w:hanging="360"/>
+      </w:pPr>
+      <w:rPr>
+        <w:rFonts w:ascii="Wingdings" w:hAnsi="Wingdings" w:hint="default"/>
+      </w:rPr>
+    </w:lvl>
+    <w:lvl w:ilvl="6" w:tplc="10090001" w:tentative="1">
+      <w:start w:val="1"/>
+      <w:numFmt w:val="bullet"/>
+      <w:lvlText w:val=""/>
+      <w:lvlJc w:val="left"/>
+      <w:pPr>
+        <w:ind w:left="5040" w:hanging="360"/>
+      </w:pPr>
+      <w:rPr>
+        <w:rFonts w:ascii="Symbol" w:hAnsi="Symbol" w:hint="default"/>
+      </w:rPr>
+    </w:lvl>
+    <w:lvl w:ilvl="7" w:tplc="10090003" w:tentative="1">
+      <w:start w:val="1"/>
+      <w:numFmt w:val="bullet"/>
+      <w:lvlText w:val="o"/>
+      <w:lvlJc w:val="left"/>
+      <w:pPr>
+        <w:ind w:left="5760" w:hanging="360"/>
+      </w:pPr>
+      <w:rPr>
+        <w:rFonts w:ascii="Courier New" w:hAnsi="Courier New" w:cs="Courier New" w:hint="default"/>
+      </w:rPr>
+    </w:lvl>
+    <w:lvl w:ilvl="8" w:tplc="10090005" w:tentative="1">
+      <w:start w:val="1"/>
+      <w:numFmt w:val="bullet"/>
+      <w:lvlText w:val=""/>
+      <w:lvlJc w:val="left"/>
+      <w:pPr>
+        <w:ind w:left="6480" w:hanging="360"/>
+      </w:pPr>
+      <w:rPr>
+        <w:rFonts w:ascii="Wingdings" w:hAnsi="Wingdings" w:hint="default"/>
+      </w:rPr>
+    </w:lvl>
+  </w:abstractNum>
+  <w:abstractNum w:abstractNumId="3" w15:restartNumberingAfterBreak="0">
+    <w:nsid w:val="46160FE8"/>
+    <w:multiLevelType w:val="hybridMultilevel"/>
+    <w:tmpl w:val="BC082362"/>
+    <w:lvl w:ilvl="0" w:tplc="10090001">
+      <w:start w:val="1"/>
+      <w:numFmt w:val="bullet"/>
+      <w:lvlText w:val=""/>
+      <w:lvlJc w:val="left"/>
+      <w:pPr>
+        <w:ind w:left="720" w:hanging="360"/>
+      </w:pPr>
+      <w:rPr>
+        <w:rFonts w:ascii="Symbol" w:hAnsi="Symbol" w:hint="default"/>
+      </w:rPr>
+    </w:lvl>
+    <w:lvl w:ilvl="1" w:tplc="10090003">
+      <w:start w:val="1"/>
+      <w:numFmt w:val="bullet"/>
+      <w:lvlText w:val="o"/>
+      <w:lvlJc w:val="left"/>
+      <w:pPr>
+        <w:ind w:left="1440" w:hanging="360"/>
+      </w:pPr>
+      <w:rPr>
+        <w:rFonts w:ascii="Courier New" w:hAnsi="Courier New" w:cs="Courier New" w:hint="default"/>
+      </w:rPr>
+    </w:lvl>
+    <w:lvl w:ilvl="2" w:tplc="10090005" w:tentative="1">
+      <w:start w:val="1"/>
+      <w:numFmt w:val="bullet"/>
+      <w:lvlText w:val=""/>
+      <w:lvlJc w:val="left"/>
+      <w:pPr>
+        <w:ind w:left="2160" w:hanging="360"/>
+      </w:pPr>
+      <w:rPr>
+        <w:rFonts w:ascii="Wingdings" w:hAnsi="Wingdings" w:hint="default"/>
+      </w:rPr>
+    </w:lvl>
+    <w:lvl w:ilvl="3" w:tplc="10090001" w:tentative="1">
+      <w:start w:val="1"/>
+      <w:numFmt w:val="bullet"/>
+      <w:lvlText w:val=""/>
+      <w:lvlJc w:val="left"/>
+      <w:pPr>
+        <w:ind w:left="2880" w:hanging="360"/>
+      </w:pPr>
+      <w:rPr>
+        <w:rFonts w:ascii="Symbol" w:hAnsi="Symbol" w:hint="default"/>
+      </w:rPr>
+    </w:lvl>
+    <w:lvl w:ilvl="4" w:tplc="10090003" w:tentative="1">
+      <w:start w:val="1"/>
+      <w:numFmt w:val="bullet"/>
+      <w:lvlText w:val="o"/>
+      <w:lvlJc w:val="left"/>
+      <w:pPr>
+        <w:ind w:left="3600" w:hanging="360"/>
+      </w:pPr>
+      <w:rPr>
+        <w:rFonts w:ascii="Courier New" w:hAnsi="Courier New" w:cs="Courier New" w:hint="default"/>
+      </w:rPr>
+    </w:lvl>
+    <w:lvl w:ilvl="5" w:tplc="10090005" w:tentative="1">
+      <w:start w:val="1"/>
+      <w:numFmt w:val="bullet"/>
+      <w:lvlText w:val=""/>
+      <w:lvlJc w:val="left"/>
+      <w:pPr>
+        <w:ind w:left="4320" w:hanging="360"/>
+      </w:pPr>
+      <w:rPr>
+        <w:rFonts w:ascii="Wingdings" w:hAnsi="Wingdings" w:hint="default"/>
+      </w:rPr>
+    </w:lvl>
+    <w:lvl w:ilvl="6" w:tplc="10090001" w:tentative="1">
+      <w:start w:val="1"/>
+      <w:numFmt w:val="bullet"/>
+      <w:lvlText w:val=""/>
+      <w:lvlJc w:val="left"/>
+      <w:pPr>
+        <w:ind w:left="5040" w:hanging="360"/>
+      </w:pPr>
+      <w:rPr>
+        <w:rFonts w:ascii="Symbol" w:hAnsi="Symbol" w:hint="default"/>
+      </w:rPr>
+    </w:lvl>
+    <w:lvl w:ilvl="7" w:tplc="10090003" w:tentative="1">
+      <w:start w:val="1"/>
+      <w:numFmt w:val="bullet"/>
+      <w:lvlText w:val="o"/>
+      <w:lvlJc w:val="left"/>
+      <w:pPr>
+        <w:ind w:left="5760" w:hanging="360"/>
+      </w:pPr>
+      <w:rPr>
+        <w:rFonts w:ascii="Courier New" w:hAnsi="Courier New" w:cs="Courier New" w:hint="default"/>
+      </w:rPr>
+    </w:lvl>
+    <w:lvl w:ilvl="8" w:tplc="10090005" w:tentative="1">
+      <w:start w:val="1"/>
+      <w:numFmt w:val="bullet"/>
+      <w:lvlText w:val=""/>
+      <w:lvlJc w:val="left"/>
+      <w:pPr>
+        <w:ind w:left="6480" w:hanging="360"/>
+      </w:pPr>
+      <w:rPr>
+        <w:rFonts w:ascii="Wingdings" w:hAnsi="Wingdings" w:hint="default"/>
+      </w:rPr>
+    </w:lvl>
+  </w:abstractNum>
+  <w:abstractNum w:abstractNumId="4" w15:restartNumberingAfterBreak="0">
+    <w:nsid w:val="52AE20A2"/>
+    <w:multiLevelType w:val="hybridMultilevel"/>
+    <w:tmpl w:val="FFFFFFFF"/>
+    <w:lvl w:ilvl="0" w:tplc="43A8FBEA">
+      <w:start w:val="1"/>
+      <w:numFmt w:val="bullet"/>
+      <w:lvlText w:val=""/>
+      <w:lvlJc w:val="left"/>
+      <w:pPr>
+        <w:ind w:left="1080" w:hanging="360"/>
+      </w:pPr>
+      <w:rPr>
+        <w:rFonts w:ascii="Symbol" w:hAnsi="Symbol" w:hint="default"/>
+      </w:rPr>
+    </w:lvl>
+    <w:lvl w:ilvl="1" w:tplc="F0C0B00E">
+      <w:start w:val="1"/>
+      <w:numFmt w:val="bullet"/>
+      <w:lvlText w:val="o"/>
+      <w:lvlJc w:val="left"/>
+      <w:pPr>
+        <w:ind w:left="1800" w:hanging="360"/>
+      </w:pPr>
+      <w:rPr>
+        <w:rFonts w:ascii="Courier New" w:hAnsi="Courier New" w:hint="default"/>
+      </w:rPr>
+    </w:lvl>
+    <w:lvl w:ilvl="2" w:tplc="A5EE4556">
+      <w:start w:val="1"/>
+      <w:numFmt w:val="bullet"/>
+      <w:lvlText w:val=""/>
+      <w:lvlJc w:val="left"/>
+      <w:pPr>
+        <w:ind w:left="2520" w:hanging="360"/>
+      </w:pPr>
+      <w:rPr>
+        <w:rFonts w:ascii="Wingdings" w:hAnsi="Wingdings" w:hint="default"/>
+      </w:rPr>
+    </w:lvl>
+    <w:lvl w:ilvl="3" w:tplc="4C68B086">
+      <w:start w:val="1"/>
+      <w:numFmt w:val="bullet"/>
+      <w:lvlText w:val=""/>
+      <w:lvlJc w:val="left"/>
+      <w:pPr>
+        <w:ind w:left="3240" w:hanging="360"/>
+      </w:pPr>
+      <w:rPr>
+        <w:rFonts w:ascii="Symbol" w:hAnsi="Symbol" w:hint="default"/>
+      </w:rPr>
+    </w:lvl>
+    <w:lvl w:ilvl="4" w:tplc="A558B9BC">
+      <w:start w:val="1"/>
+      <w:numFmt w:val="bullet"/>
+      <w:lvlText w:val="o"/>
+      <w:lvlJc w:val="left"/>
+      <w:pPr>
+        <w:ind w:left="3960" w:hanging="360"/>
+      </w:pPr>
+      <w:rPr>
+        <w:rFonts w:ascii="Courier New" w:hAnsi="Courier New" w:hint="default"/>
+      </w:rPr>
+    </w:lvl>
+    <w:lvl w:ilvl="5" w:tplc="FC701A40">
+      <w:start w:val="1"/>
+      <w:numFmt w:val="bullet"/>
+      <w:lvlText w:val=""/>
+      <w:lvlJc w:val="left"/>
+      <w:pPr>
+        <w:ind w:left="4680" w:hanging="360"/>
+      </w:pPr>
+      <w:rPr>
+        <w:rFonts w:ascii="Wingdings" w:hAnsi="Wingdings" w:hint="default"/>
+      </w:rPr>
+    </w:lvl>
+    <w:lvl w:ilvl="6" w:tplc="594C1166">
+      <w:start w:val="1"/>
+      <w:numFmt w:val="bullet"/>
+      <w:lvlText w:val=""/>
+      <w:lvlJc w:val="left"/>
+      <w:pPr>
+        <w:ind w:left="5400" w:hanging="360"/>
+      </w:pPr>
+      <w:rPr>
+        <w:rFonts w:ascii="Symbol" w:hAnsi="Symbol" w:hint="default"/>
+      </w:rPr>
+    </w:lvl>
+    <w:lvl w:ilvl="7" w:tplc="E9AE5C5E">
+      <w:start w:val="1"/>
+      <w:numFmt w:val="bullet"/>
+      <w:lvlText w:val="o"/>
+      <w:lvlJc w:val="left"/>
+      <w:pPr>
+        <w:ind w:left="6120" w:hanging="360"/>
+      </w:pPr>
+      <w:rPr>
+        <w:rFonts w:ascii="Courier New" w:hAnsi="Courier New" w:hint="default"/>
+      </w:rPr>
+    </w:lvl>
+    <w:lvl w:ilvl="8" w:tplc="EBF25DA4">
+      <w:start w:val="1"/>
+      <w:numFmt w:val="bullet"/>
+      <w:lvlText w:val=""/>
+      <w:lvlJc w:val="left"/>
+      <w:pPr>
+        <w:ind w:left="6840" w:hanging="360"/>
+      </w:pPr>
+      <w:rPr>
+        <w:rFonts w:ascii="Wingdings" w:hAnsi="Wingdings" w:hint="default"/>
+      </w:rPr>
+    </w:lvl>
+  </w:abstractNum>
+  <w:abstractNum w:abstractNumId="5" w15:restartNumberingAfterBreak="0">
+    <w:nsid w:val="5B1A37E7"/>
+    <w:multiLevelType w:val="hybridMultilevel"/>
+    <w:tmpl w:val="A0845916"/>
+    <w:lvl w:ilvl="0" w:tplc="10090001">
+      <w:start w:val="1"/>
+      <w:numFmt w:val="bullet"/>
+      <w:lvlText w:val=""/>
+      <w:lvlJc w:val="left"/>
+      <w:pPr>
+        <w:ind w:left="720" w:hanging="360"/>
+      </w:pPr>
+      <w:rPr>
+        <w:rFonts w:ascii="Symbol" w:hAnsi="Symbol" w:hint="default"/>
+      </w:rPr>
+    </w:lvl>
+    <w:lvl w:ilvl="1" w:tplc="10090003" w:tentative="1">
+      <w:start w:val="1"/>
+      <w:numFmt w:val="bullet"/>
+      <w:lvlText w:val="o"/>
+      <w:lvlJc w:val="left"/>
+      <w:pPr>
+        <w:ind w:left="1440" w:hanging="360"/>
+      </w:pPr>
+      <w:rPr>
+        <w:rFonts w:ascii="Courier New" w:hAnsi="Courier New" w:cs="Courier New" w:hint="default"/>
+      </w:rPr>
+    </w:lvl>
+    <w:lvl w:ilvl="2" w:tplc="10090005" w:tentative="1">
+      <w:start w:val="1"/>
+      <w:numFmt w:val="bullet"/>
+      <w:lvlText w:val=""/>
+      <w:lvlJc w:val="left"/>
+      <w:pPr>
+        <w:ind w:left="2160" w:hanging="360"/>
+      </w:pPr>
+      <w:rPr>
+        <w:rFonts w:ascii="Wingdings" w:hAnsi="Wingdings" w:hint="default"/>
+      </w:rPr>
+    </w:lvl>
+    <w:lvl w:ilvl="3" w:tplc="10090001" w:tentative="1">
+      <w:start w:val="1"/>
+      <w:numFmt w:val="bullet"/>
+      <w:lvlText w:val=""/>
+      <w:lvlJc w:val="left"/>
+      <w:pPr>
+        <w:ind w:left="2880" w:hanging="360"/>
+      </w:pPr>
+      <w:rPr>
+        <w:rFonts w:ascii="Symbol" w:hAnsi="Symbol" w:hint="default"/>
+      </w:rPr>
+    </w:lvl>
+    <w:lvl w:ilvl="4" w:tplc="10090003" w:tentative="1">
+      <w:start w:val="1"/>
+      <w:numFmt w:val="bullet"/>
+      <w:lvlText w:val="o"/>
+      <w:lvlJc w:val="left"/>
+      <w:pPr>
+        <w:ind w:left="3600" w:hanging="360"/>
+      </w:pPr>
+      <w:rPr>
+        <w:rFonts w:ascii="Courier New" w:hAnsi="Courier New" w:cs="Courier New" w:hint="default"/>
+      </w:rPr>
+    </w:lvl>
+    <w:lvl w:ilvl="5" w:tplc="10090005" w:tentative="1">
+      <w:start w:val="1"/>
+      <w:numFmt w:val="bullet"/>
+      <w:lvlText w:val=""/>
+      <w:lvlJc w:val="left"/>
+      <w:pPr>
+        <w:ind w:left="4320" w:hanging="360"/>
+      </w:pPr>
+      <w:rPr>
+        <w:rFonts w:ascii="Wingdings" w:hAnsi="Wingdings" w:hint="default"/>
+      </w:rPr>
+    </w:lvl>
+    <w:lvl w:ilvl="6" w:tplc="10090001" w:tentative="1">
+      <w:start w:val="1"/>
+      <w:numFmt w:val="bullet"/>
+      <w:lvlText w:val=""/>
+      <w:lvlJc w:val="left"/>
+      <w:pPr>
+        <w:ind w:left="5040" w:hanging="360"/>
+      </w:pPr>
+      <w:rPr>
+        <w:rFonts w:ascii="Symbol" w:hAnsi="Symbol" w:hint="default"/>
+      </w:rPr>
+    </w:lvl>
+    <w:lvl w:ilvl="7" w:tplc="10090003" w:tentative="1">
+      <w:start w:val="1"/>
+      <w:numFmt w:val="bullet"/>
+      <w:lvlText w:val="o"/>
+      <w:lvlJc w:val="left"/>
+      <w:pPr>
+        <w:ind w:left="5760" w:hanging="360"/>
+      </w:pPr>
+      <w:rPr>
+        <w:rFonts w:ascii="Courier New" w:hAnsi="Courier New" w:cs="Courier New" w:hint="default"/>
+      </w:rPr>
+    </w:lvl>
+    <w:lvl w:ilvl="8" w:tplc="10090005" w:tentative="1">
+      <w:start w:val="1"/>
+      <w:numFmt w:val="bullet"/>
+      <w:lvlText w:val=""/>
+      <w:lvlJc w:val="left"/>
+      <w:pPr>
+        <w:ind w:left="6480" w:hanging="360"/>
+      </w:pPr>
+      <w:rPr>
+        <w:rFonts w:ascii="Wingdings" w:hAnsi="Wingdings" w:hint="default"/>
+      </w:rPr>
+    </w:lvl>
+  </w:abstractNum>
+  <w:abstractNum w:abstractNumId="6" w15:restartNumberingAfterBreak="0">
+    <w:nsid w:val="73F850F4"/>
+    <w:multiLevelType w:val="hybridMultilevel"/>
+    <w:tmpl w:val="FFFFFFFF"/>
+    <w:lvl w:ilvl="0" w:tplc="57C0D518">
+      <w:start w:val="1"/>
+      <w:numFmt w:val="bullet"/>
+      <w:lvlText w:val=""/>
+      <w:lvlJc w:val="left"/>
+      <w:pPr>
+        <w:ind w:left="1080" w:hanging="360"/>
+      </w:pPr>
+      <w:rPr>
+        <w:rFonts w:ascii="Symbol" w:hAnsi="Symbol" w:hint="default"/>
+      </w:rPr>
+    </w:lvl>
+    <w:lvl w:ilvl="1" w:tplc="B5A62B9C">
+      <w:start w:val="1"/>
+      <w:numFmt w:val="bullet"/>
+      <w:lvlText w:val="o"/>
+      <w:lvlJc w:val="left"/>
+      <w:pPr>
+        <w:ind w:left="1800" w:hanging="360"/>
+      </w:pPr>
+      <w:rPr>
+        <w:rFonts w:ascii="Courier New" w:hAnsi="Courier New" w:hint="default"/>
+      </w:rPr>
+    </w:lvl>
+    <w:lvl w:ilvl="2" w:tplc="5F7EF2D8">
+      <w:start w:val="1"/>
+      <w:numFmt w:val="bullet"/>
+      <w:lvlText w:val=""/>
+      <w:lvlJc w:val="left"/>
+      <w:pPr>
+        <w:ind w:left="2520" w:hanging="360"/>
+      </w:pPr>
+      <w:rPr>
+        <w:rFonts w:ascii="Wingdings" w:hAnsi="Wingdings" w:hint="default"/>
+      </w:rPr>
+    </w:lvl>
+    <w:lvl w:ilvl="3" w:tplc="0084496A">
+      <w:start w:val="1"/>
+      <w:numFmt w:val="bullet"/>
+      <w:lvlText w:val=""/>
+      <w:lvlJc w:val="left"/>
+      <w:pPr>
+        <w:ind w:left="3240" w:hanging="360"/>
+      </w:pPr>
+      <w:rPr>
+        <w:rFonts w:ascii="Symbol" w:hAnsi="Symbol" w:hint="default"/>
+      </w:rPr>
+    </w:lvl>
+    <w:lvl w:ilvl="4" w:tplc="EF286D7A">
+      <w:start w:val="1"/>
+      <w:numFmt w:val="bullet"/>
+      <w:lvlText w:val="o"/>
+      <w:lvlJc w:val="left"/>
+      <w:pPr>
+        <w:ind w:left="3960" w:hanging="360"/>
+      </w:pPr>
+      <w:rPr>
+        <w:rFonts w:ascii="Courier New" w:hAnsi="Courier New" w:hint="default"/>
+      </w:rPr>
+    </w:lvl>
+    <w:lvl w:ilvl="5" w:tplc="42AE81D6">
+      <w:start w:val="1"/>
+      <w:numFmt w:val="bullet"/>
+      <w:lvlText w:val=""/>
+      <w:lvlJc w:val="left"/>
+      <w:pPr>
+        <w:ind w:left="4680" w:hanging="360"/>
+      </w:pPr>
+      <w:rPr>
+        <w:rFonts w:ascii="Wingdings" w:hAnsi="Wingdings" w:hint="default"/>
+      </w:rPr>
+    </w:lvl>
+    <w:lvl w:ilvl="6" w:tplc="7AC8C6E0">
+      <w:start w:val="1"/>
+      <w:numFmt w:val="bullet"/>
+      <w:lvlText w:val=""/>
+      <w:lvlJc w:val="left"/>
+      <w:pPr>
+        <w:ind w:left="5400" w:hanging="360"/>
+      </w:pPr>
+      <w:rPr>
+        <w:rFonts w:ascii="Symbol" w:hAnsi="Symbol" w:hint="default"/>
+      </w:rPr>
+    </w:lvl>
+    <w:lvl w:ilvl="7" w:tplc="2F3A08D4">
+      <w:start w:val="1"/>
+      <w:numFmt w:val="bullet"/>
+      <w:lvlText w:val="o"/>
+      <w:lvlJc w:val="left"/>
+      <w:pPr>
+        <w:ind w:left="6120" w:hanging="360"/>
+      </w:pPr>
+      <w:rPr>
+        <w:rFonts w:ascii="Courier New" w:hAnsi="Courier New" w:hint="default"/>
+      </w:rPr>
+    </w:lvl>
+    <w:lvl w:ilvl="8" w:tplc="12D840DC">
+      <w:start w:val="1"/>
+      <w:numFmt w:val="bullet"/>
+      <w:lvlText w:val=""/>
+      <w:lvlJc w:val="left"/>
+      <w:pPr>
+        <w:ind w:left="6840" w:hanging="360"/>
+      </w:pPr>
+      <w:rPr>
+        <w:rFonts w:ascii="Wingdings" w:hAnsi="Wingdings" w:hint="default"/>
+      </w:rPr>
+    </w:lvl>
+  </w:abstractNum>
+  <w:abstractNum w:abstractNumId="7" w15:restartNumberingAfterBreak="0">
+    <w:nsid w:val="781C4807"/>
+    <w:multiLevelType w:val="hybridMultilevel"/>
+    <w:tmpl w:val="FFFFFFFF"/>
+    <w:lvl w:ilvl="0" w:tplc="8C3C486A">
+      <w:start w:val="1"/>
+      <w:numFmt w:val="bullet"/>
+      <w:lvlText w:val=""/>
+      <w:lvlJc w:val="left"/>
+      <w:pPr>
+        <w:ind w:left="720" w:hanging="360"/>
+      </w:pPr>
+      <w:rPr>
+        <w:rFonts w:ascii="Symbol" w:hAnsi="Symbol" w:hint="default"/>
+      </w:rPr>
+    </w:lvl>
+    <w:lvl w:ilvl="1" w:tplc="89E6A1C2">
+      <w:start w:val="1"/>
+      <w:numFmt w:val="bullet"/>
+      <w:lvlText w:val="o"/>
+      <w:lvlJc w:val="left"/>
+      <w:pPr>
+        <w:ind w:left="1440" w:hanging="360"/>
+      </w:pPr>
+      <w:rPr>
+        <w:rFonts w:ascii="Courier New" w:hAnsi="Courier New" w:hint="default"/>
+      </w:rPr>
+    </w:lvl>
+    <w:lvl w:ilvl="2" w:tplc="1B3415DE">
+      <w:start w:val="1"/>
+      <w:numFmt w:val="bullet"/>
+      <w:lvlText w:val=""/>
+      <w:lvlJc w:val="left"/>
+      <w:pPr>
+        <w:ind w:left="2160" w:hanging="360"/>
+      </w:pPr>
+      <w:rPr>
+        <w:rFonts w:ascii="Wingdings" w:hAnsi="Wingdings" w:hint="default"/>
+      </w:rPr>
+    </w:lvl>
+    <w:lvl w:ilvl="3" w:tplc="69066D32">
+      <w:start w:val="1"/>
+      <w:numFmt w:val="bullet"/>
+      <w:lvlText w:val=""/>
+      <w:lvlJc w:val="left"/>
+      <w:pPr>
+        <w:ind w:left="2880" w:hanging="360"/>
+      </w:pPr>
+      <w:rPr>
+        <w:rFonts w:ascii="Symbol" w:hAnsi="Symbol" w:hint="default"/>
+      </w:rPr>
+    </w:lvl>
+    <w:lvl w:ilvl="4" w:tplc="6E46E6F2">
+      <w:start w:val="1"/>
+      <w:numFmt w:val="bullet"/>
+      <w:lvlText w:val="o"/>
+      <w:lvlJc w:val="left"/>
+      <w:pPr>
+        <w:ind w:left="3600" w:hanging="360"/>
+      </w:pPr>
+      <w:rPr>
+        <w:rFonts w:ascii="Courier New" w:hAnsi="Courier New" w:hint="default"/>
+      </w:rPr>
+    </w:lvl>
+    <w:lvl w:ilvl="5" w:tplc="69E8617A">
+      <w:start w:val="1"/>
+      <w:numFmt w:val="bullet"/>
+      <w:lvlText w:val=""/>
+      <w:lvlJc w:val="left"/>
+      <w:pPr>
+        <w:ind w:left="4320" w:hanging="360"/>
+      </w:pPr>
+      <w:rPr>
+        <w:rFonts w:ascii="Wingdings" w:hAnsi="Wingdings" w:hint="default"/>
+      </w:rPr>
+    </w:lvl>
+    <w:lvl w:ilvl="6" w:tplc="E4182B2E">
+      <w:start w:val="1"/>
+      <w:numFmt w:val="bullet"/>
+      <w:lvlText w:val=""/>
+      <w:lvlJc w:val="left"/>
+      <w:pPr>
+        <w:ind w:left="5040" w:hanging="360"/>
+      </w:pPr>
+      <w:rPr>
+        <w:rFonts w:ascii="Symbol" w:hAnsi="Symbol" w:hint="default"/>
+      </w:rPr>
+    </w:lvl>
+    <w:lvl w:ilvl="7" w:tplc="EACE9C52">
+      <w:start w:val="1"/>
+      <w:numFmt w:val="bullet"/>
+      <w:lvlText w:val="o"/>
+      <w:lvlJc w:val="left"/>
+      <w:pPr>
+        <w:ind w:left="5760" w:hanging="360"/>
+      </w:pPr>
+      <w:rPr>
+        <w:rFonts w:ascii="Courier New" w:hAnsi="Courier New" w:hint="default"/>
+      </w:rPr>
+    </w:lvl>
+    <w:lvl w:ilvl="8" w:tplc="83C8F338">
+      <w:start w:val="1"/>
+      <w:numFmt w:val="bullet"/>
+      <w:lvlText w:val=""/>
+      <w:lvlJc w:val="left"/>
+      <w:pPr>
+        <w:ind w:left="6480" w:hanging="360"/>
+      </w:pPr>
+      <w:rPr>
+        <w:rFonts w:ascii="Wingdings" w:hAnsi="Wingdings" w:hint="default"/>
+      </w:rPr>
+    </w:lvl>
+  </w:abstractNum>
+  <w:num w:numId="1" w16cid:durableId="42682017">
+    <w:abstractNumId w:val="4"/>
+  </w:num>
+  <w:num w:numId="2" w16cid:durableId="2005039956">
+    <w:abstractNumId w:val="1"/>
+  </w:num>
+  <w:num w:numId="3" w16cid:durableId="1252424746">
+    <w:abstractNumId w:val="2"/>
+  </w:num>
+  <w:num w:numId="4" w16cid:durableId="1335843156">
+    <w:abstractNumId w:val="3"/>
+  </w:num>
+  <w:num w:numId="5" w16cid:durableId="1705981223">
+    <w:abstractNumId w:val="5"/>
+  </w:num>
+  <w:num w:numId="6" w16cid:durableId="969940398">
+    <w:abstractNumId w:val="0"/>
+  </w:num>
+  <w:num w:numId="7" w16cid:durableId="676005083">
+    <w:abstractNumId w:val="7"/>
+  </w:num>
+  <w:num w:numId="8" w16cid:durableId="1361323799">
+    <w:abstractNumId w:val="6"/>
+  </w:num>
+</w:numbering>
 </file>
 
 <file path=word/styles.xml><?xml version="1.0" encoding="utf-8"?>
@@ -455,6 +4434,7 @@
   <w:style w:type="paragraph" w:default="1" w:styleId="Normal">
     <w:name w:val="Normal"/>
     <w:qFormat/>
+    <w:rsid w:val="009F1143"/>
   </w:style>
   <w:style w:type="paragraph" w:styleId="Heading1">
     <w:name w:val="heading 1"/>
@@ -972,6 +4952,122 @@
       <w:spacing w:val="5"/>
     </w:rPr>
   </w:style>
+  <w:style w:type="paragraph" w:customStyle="1" w:styleId="Main-Headings">
+    <w:name w:val="Main-Headings"/>
+    <w:basedOn w:val="Normal"/>
+    <w:link w:val="Main-HeadingsChar"/>
+    <w:uiPriority w:val="1"/>
+    <w:qFormat/>
+    <w:rsid w:val="009F1143"/>
+    <w:rPr>
+      <w:rFonts w:asciiTheme="majorHAnsi" w:eastAsiaTheme="majorEastAsia" w:hAnsiTheme="majorHAnsi" w:cstheme="majorBidi"/>
+      <w:color w:val="0F4761" w:themeColor="accent1" w:themeShade="BF"/>
+      <w:sz w:val="40"/>
+      <w:szCs w:val="40"/>
+    </w:rPr>
+  </w:style>
+  <w:style w:type="character" w:styleId="Hyperlink">
+    <w:name w:val="Hyperlink"/>
+    <w:basedOn w:val="DefaultParagraphFont"/>
+    <w:uiPriority w:val="99"/>
+    <w:semiHidden/>
+    <w:unhideWhenUsed/>
+    <w:rsid w:val="009F1143"/>
+    <w:rPr>
+      <w:u w:val="single"/>
+    </w:rPr>
+  </w:style>
+  <w:style w:type="paragraph" w:styleId="NormalWeb">
+    <w:name w:val="Normal (Web)"/>
+    <w:basedOn w:val="Normal"/>
+    <w:uiPriority w:val="99"/>
+    <w:semiHidden/>
+    <w:unhideWhenUsed/>
+    <w:rsid w:val="009F1143"/>
+    <w:pPr>
+      <w:spacing w:before="100" w:beforeAutospacing="1" w:after="100" w:afterAutospacing="1" w:line="240" w:lineRule="auto"/>
+    </w:pPr>
+    <w:rPr>
+      <w:rFonts w:ascii="Times New Roman" w:eastAsia="Times New Roman" w:hAnsi="Times New Roman" w:cs="Times New Roman"/>
+      <w:sz w:val="24"/>
+      <w:szCs w:val="24"/>
+      <w:lang w:eastAsia="en-CA"/>
+    </w:rPr>
+  </w:style>
+  <w:style w:type="paragraph" w:styleId="Footer">
+    <w:name w:val="footer"/>
+    <w:basedOn w:val="Normal"/>
+    <w:link w:val="FooterChar"/>
+    <w:uiPriority w:val="99"/>
+    <w:unhideWhenUsed/>
+    <w:rsid w:val="009F1143"/>
+    <w:pPr>
+      <w:spacing w:after="0" w:line="240" w:lineRule="auto"/>
+    </w:pPr>
+  </w:style>
+  <w:style w:type="character" w:customStyle="1" w:styleId="FooterChar">
+    <w:name w:val="Footer Char"/>
+    <w:basedOn w:val="DefaultParagraphFont"/>
+    <w:link w:val="Footer"/>
+    <w:uiPriority w:val="99"/>
+    <w:rsid w:val="009F1143"/>
+  </w:style>
+  <w:style w:type="paragraph" w:styleId="Header">
+    <w:name w:val="header"/>
+    <w:basedOn w:val="Normal"/>
+    <w:link w:val="HeaderChar"/>
+    <w:uiPriority w:val="99"/>
+    <w:unhideWhenUsed/>
+    <w:rsid w:val="009F1143"/>
+    <w:pPr>
+      <w:spacing w:after="0" w:line="240" w:lineRule="auto"/>
+    </w:pPr>
+  </w:style>
+  <w:style w:type="character" w:customStyle="1" w:styleId="HeaderChar">
+    <w:name w:val="Header Char"/>
+    <w:basedOn w:val="DefaultParagraphFont"/>
+    <w:link w:val="Header"/>
+    <w:uiPriority w:val="99"/>
+    <w:rsid w:val="009F1143"/>
+  </w:style>
+  <w:style w:type="character" w:customStyle="1" w:styleId="Main-HeadingsChar">
+    <w:name w:val="Main-Headings Char"/>
+    <w:basedOn w:val="DefaultParagraphFont"/>
+    <w:link w:val="Main-Headings"/>
+    <w:uiPriority w:val="1"/>
+    <w:rsid w:val="009F1143"/>
+    <w:rPr>
+      <w:rFonts w:asciiTheme="majorHAnsi" w:eastAsiaTheme="majorEastAsia" w:hAnsiTheme="majorHAnsi" w:cstheme="majorBidi"/>
+      <w:color w:val="0F4761" w:themeColor="accent1" w:themeShade="BF"/>
+      <w:sz w:val="40"/>
+      <w:szCs w:val="40"/>
+    </w:rPr>
+  </w:style>
+  <w:style w:type="paragraph" w:styleId="TOC1">
+    <w:name w:val="toc 1"/>
+    <w:basedOn w:val="Normal"/>
+    <w:next w:val="Normal"/>
+    <w:autoRedefine/>
+    <w:uiPriority w:val="39"/>
+    <w:unhideWhenUsed/>
+    <w:rsid w:val="009F1143"/>
+    <w:pPr>
+      <w:spacing w:after="100"/>
+    </w:pPr>
+  </w:style>
+  <w:style w:type="paragraph" w:styleId="TOC2">
+    <w:name w:val="toc 2"/>
+    <w:basedOn w:val="Normal"/>
+    <w:next w:val="Normal"/>
+    <w:autoRedefine/>
+    <w:uiPriority w:val="39"/>
+    <w:unhideWhenUsed/>
+    <w:rsid w:val="009F1143"/>
+    <w:pPr>
+      <w:spacing w:after="100"/>
+      <w:ind w:left="220"/>
+    </w:pPr>
+  </w:style>
 </w:styles>
 </file>
 

</xml_diff>